<commit_message>
Added eventRecurrence and laneWidth to RSM output, updated translator documentation
</commit_message>
<xml_diff>
--- a/Translators/RSM to WZDx Translator Field Mappings.docx
+++ b/Translators/RSM to WZDx Translator Field Mappings.docx
@@ -6600,7 +6600,7 @@
                 <w:sz w:val="20"/>
                 <w:szCs w:val="20"/>
               </w:rPr>
-              <w:t>eventInfo.subCauseCode</w:t>
+              <w:t>eventInfo.eventRecurrence</w:t>
             </w:r>
             <w:proofErr w:type="spellEnd"/>
           </w:p>
@@ -6622,28 +6622,29 @@
                 <w:sz w:val="20"/>
                 <w:szCs w:val="20"/>
               </w:rPr>
-              <w:t>Int</w:t>
+              <w:t>Start and end date/time, days of week</w:t>
             </w:r>
           </w:p>
         </w:tc>
         <w:tc>
           <w:tcPr>
             <w:tcW w:w="1274" w:type="dxa"/>
-          </w:tcPr>
-          <w:p>
-            <w:pPr>
-              <w:cnfStyle w:val="000000000000" w:firstRow="0" w:lastRow="0" w:firstColumn="0" w:lastColumn="0" w:oddVBand="0" w:evenVBand="0" w:oddHBand="0" w:evenHBand="0" w:firstRowFirstColumn="0" w:firstRowLastColumn="0" w:lastRowFirstColumn="0" w:lastRowLastColumn="0"/>
-              <w:rPr>
-                <w:sz w:val="20"/>
-                <w:szCs w:val="20"/>
-              </w:rPr>
-            </w:pPr>
-            <w:r>
-              <w:rPr>
-                <w:sz w:val="20"/>
-                <w:szCs w:val="20"/>
-              </w:rPr>
-              <w:t>LOW</w:t>
+            <w:shd w:val="clear" w:color="auto" w:fill="FFFF00"/>
+          </w:tcPr>
+          <w:p>
+            <w:pPr>
+              <w:cnfStyle w:val="000000000000" w:firstRow="0" w:lastRow="0" w:firstColumn="0" w:lastColumn="0" w:oddVBand="0" w:evenVBand="0" w:oddHBand="0" w:evenHBand="0" w:firstRowFirstColumn="0" w:firstRowLastColumn="0" w:lastRowFirstColumn="0" w:lastRowLastColumn="0"/>
+              <w:rPr>
+                <w:sz w:val="20"/>
+                <w:szCs w:val="20"/>
+              </w:rPr>
+            </w:pPr>
+            <w:r>
+              <w:rPr>
+                <w:sz w:val="20"/>
+                <w:szCs w:val="20"/>
+              </w:rPr>
+              <w:t>MEDIUM</w:t>
             </w:r>
           </w:p>
         </w:tc>
@@ -6664,23 +6665,7 @@
                 <w:sz w:val="20"/>
                 <w:szCs w:val="20"/>
               </w:rPr>
-              <w:t xml:space="preserve">Could distinguish between </w:t>
-            </w:r>
-            <w:proofErr w:type="spellStart"/>
-            <w:r>
-              <w:rPr>
-                <w:sz w:val="20"/>
-                <w:szCs w:val="20"/>
-              </w:rPr>
-              <w:t>workzone</w:t>
-            </w:r>
-            <w:proofErr w:type="spellEnd"/>
-            <w:r>
-              <w:rPr>
-                <w:sz w:val="20"/>
-                <w:szCs w:val="20"/>
-              </w:rPr>
-              <w:t xml:space="preserve"> types</w:t>
+              <w:t>Inform when work zone is active</w:t>
             </w:r>
           </w:p>
         </w:tc>
@@ -6701,14 +6686,7 @@
                 <w:sz w:val="20"/>
                 <w:szCs w:val="20"/>
               </w:rPr>
-              <w:t xml:space="preserve">Not </w:t>
-            </w:r>
-            <w:r>
-              <w:rPr>
-                <w:sz w:val="20"/>
-                <w:szCs w:val="20"/>
-              </w:rPr>
-              <w:t>given from CAMP tool</w:t>
+              <w:t>Describes schedule in which work zone is active</w:t>
             </w:r>
           </w:p>
         </w:tc>
@@ -6729,7 +6707,6 @@
               </w:rPr>
             </w:pPr>
             <w:proofErr w:type="spellStart"/>
-            <w:proofErr w:type="gramStart"/>
             <w:r>
               <w:rPr>
                 <w:b w:val="0"/>
@@ -6737,6 +6714,143 @@
                 <w:sz w:val="20"/>
                 <w:szCs w:val="20"/>
               </w:rPr>
+              <w:t>eventInfo.subCauseCode</w:t>
+            </w:r>
+            <w:proofErr w:type="spellEnd"/>
+          </w:p>
+        </w:tc>
+        <w:tc>
+          <w:tcPr>
+            <w:tcW w:w="1423" w:type="dxa"/>
+          </w:tcPr>
+          <w:p>
+            <w:pPr>
+              <w:cnfStyle w:val="000000000000" w:firstRow="0" w:lastRow="0" w:firstColumn="0" w:lastColumn="0" w:oddVBand="0" w:evenVBand="0" w:oddHBand="0" w:evenHBand="0" w:firstRowFirstColumn="0" w:firstRowLastColumn="0" w:lastRowFirstColumn="0" w:lastRowLastColumn="0"/>
+              <w:rPr>
+                <w:sz w:val="20"/>
+                <w:szCs w:val="20"/>
+              </w:rPr>
+            </w:pPr>
+            <w:r>
+              <w:rPr>
+                <w:sz w:val="20"/>
+                <w:szCs w:val="20"/>
+              </w:rPr>
+              <w:t>Int</w:t>
+            </w:r>
+          </w:p>
+        </w:tc>
+        <w:tc>
+          <w:tcPr>
+            <w:tcW w:w="1274" w:type="dxa"/>
+          </w:tcPr>
+          <w:p>
+            <w:pPr>
+              <w:cnfStyle w:val="000000000000" w:firstRow="0" w:lastRow="0" w:firstColumn="0" w:lastColumn="0" w:oddVBand="0" w:evenVBand="0" w:oddHBand="0" w:evenHBand="0" w:firstRowFirstColumn="0" w:firstRowLastColumn="0" w:lastRowFirstColumn="0" w:lastRowLastColumn="0"/>
+              <w:rPr>
+                <w:sz w:val="20"/>
+                <w:szCs w:val="20"/>
+              </w:rPr>
+            </w:pPr>
+            <w:r>
+              <w:rPr>
+                <w:sz w:val="20"/>
+                <w:szCs w:val="20"/>
+              </w:rPr>
+              <w:t>LOW</w:t>
+            </w:r>
+          </w:p>
+        </w:tc>
+        <w:tc>
+          <w:tcPr>
+            <w:tcW w:w="1698" w:type="dxa"/>
+          </w:tcPr>
+          <w:p>
+            <w:pPr>
+              <w:cnfStyle w:val="000000000000" w:firstRow="0" w:lastRow="0" w:firstColumn="0" w:lastColumn="0" w:oddVBand="0" w:evenVBand="0" w:oddHBand="0" w:evenHBand="0" w:firstRowFirstColumn="0" w:firstRowLastColumn="0" w:lastRowFirstColumn="0" w:lastRowLastColumn="0"/>
+              <w:rPr>
+                <w:sz w:val="20"/>
+                <w:szCs w:val="20"/>
+              </w:rPr>
+            </w:pPr>
+            <w:r>
+              <w:rPr>
+                <w:sz w:val="20"/>
+                <w:szCs w:val="20"/>
+              </w:rPr>
+              <w:t xml:space="preserve">Could distinguish between </w:t>
+            </w:r>
+            <w:proofErr w:type="spellStart"/>
+            <w:r>
+              <w:rPr>
+                <w:sz w:val="20"/>
+                <w:szCs w:val="20"/>
+              </w:rPr>
+              <w:t>workzone</w:t>
+            </w:r>
+            <w:proofErr w:type="spellEnd"/>
+            <w:r>
+              <w:rPr>
+                <w:sz w:val="20"/>
+                <w:szCs w:val="20"/>
+              </w:rPr>
+              <w:t xml:space="preserve"> types</w:t>
+            </w:r>
+          </w:p>
+        </w:tc>
+        <w:tc>
+          <w:tcPr>
+            <w:tcW w:w="1127" w:type="dxa"/>
+          </w:tcPr>
+          <w:p>
+            <w:pPr>
+              <w:cnfStyle w:val="000000000000" w:firstRow="0" w:lastRow="0" w:firstColumn="0" w:lastColumn="0" w:oddVBand="0" w:evenVBand="0" w:oddHBand="0" w:evenHBand="0" w:firstRowFirstColumn="0" w:firstRowLastColumn="0" w:lastRowFirstColumn="0" w:lastRowLastColumn="0"/>
+              <w:rPr>
+                <w:sz w:val="20"/>
+                <w:szCs w:val="20"/>
+              </w:rPr>
+            </w:pPr>
+            <w:r>
+              <w:rPr>
+                <w:sz w:val="20"/>
+                <w:szCs w:val="20"/>
+              </w:rPr>
+              <w:t xml:space="preserve">Not </w:t>
+            </w:r>
+            <w:r>
+              <w:rPr>
+                <w:sz w:val="20"/>
+                <w:szCs w:val="20"/>
+              </w:rPr>
+              <w:t>given from CAMP tool</w:t>
+            </w:r>
+          </w:p>
+        </w:tc>
+      </w:tr>
+      <w:tr>
+        <w:tc>
+          <w:tcPr>
+            <w:tcW w:w="4548" w:type="dxa"/>
+          </w:tcPr>
+          <w:p>
+            <w:pPr>
+              <w:cnfStyle w:val="001000000000" w:firstRow="0" w:lastRow="0" w:firstColumn="1" w:lastColumn="0" w:oddVBand="0" w:evenVBand="0" w:oddHBand="0" w:evenHBand="0" w:firstRowFirstColumn="0" w:firstRowLastColumn="0" w:lastRowFirstColumn="0" w:lastRowLastColumn="0"/>
+              <w:rPr>
+                <w:b w:val="0"/>
+                <w:bCs w:val="0"/>
+                <w:sz w:val="20"/>
+                <w:szCs w:val="20"/>
+              </w:rPr>
+            </w:pPr>
+            <w:proofErr w:type="spellStart"/>
+            <w:proofErr w:type="gramStart"/>
+            <w:r>
+              <w:rPr>
+                <w:b w:val="0"/>
+                <w:bCs w:val="0"/>
+                <w:sz w:val="20"/>
+                <w:szCs w:val="20"/>
+              </w:rPr>
               <w:t>regionInfo.applicableHeading.heading</w:t>
             </w:r>
             <w:proofErr w:type="spellEnd"/>
@@ -6749,12 +6863,18 @@
           </w:tcPr>
           <w:p>
             <w:pPr>
-              <w:cnfStyle w:val="000000000000" w:firstRow="0" w:lastRow="0" w:firstColumn="0" w:lastColumn="0" w:oddVBand="0" w:evenVBand="0" w:oddHBand="0" w:evenHBand="0" w:firstRowFirstColumn="0" w:firstRowLastColumn="0" w:lastRowFirstColumn="0" w:lastRowLastColumn="0"/>
-              <w:rPr>
-                <w:sz w:val="20"/>
-                <w:szCs w:val="20"/>
-              </w:rPr>
-            </w:pPr>
+              <w:rPr>
+                <w:sz w:val="20"/>
+                <w:szCs w:val="20"/>
+              </w:rPr>
+            </w:pPr>
+            <w:r>
+              <w:rPr>
+                <w:sz w:val="20"/>
+                <w:szCs w:val="20"/>
+              </w:rPr>
+              <w:t>Heading</w:t>
+            </w:r>
           </w:p>
         </w:tc>
         <w:tc>
@@ -6763,7 +6883,6 @@
           </w:tcPr>
           <w:p>
             <w:pPr>
-              <w:cnfStyle w:val="000000000000" w:firstRow="0" w:lastRow="0" w:firstColumn="0" w:lastColumn="0" w:oddVBand="0" w:evenVBand="0" w:oddHBand="0" w:evenHBand="0" w:firstRowFirstColumn="0" w:firstRowLastColumn="0" w:lastRowFirstColumn="0" w:lastRowLastColumn="0"/>
               <w:rPr>
                 <w:sz w:val="20"/>
                 <w:szCs w:val="20"/>
@@ -6784,7 +6903,6 @@
           </w:tcPr>
           <w:p>
             <w:pPr>
-              <w:cnfStyle w:val="000000000000" w:firstRow="0" w:lastRow="0" w:firstColumn="0" w:lastColumn="0" w:oddVBand="0" w:evenVBand="0" w:oddHBand="0" w:evenHBand="0" w:firstRowFirstColumn="0" w:firstRowLastColumn="0" w:lastRowFirstColumn="0" w:lastRowLastColumn="0"/>
               <w:rPr>
                 <w:sz w:val="20"/>
                 <w:szCs w:val="20"/>
@@ -6805,7 +6923,6 @@
           </w:tcPr>
           <w:p>
             <w:pPr>
-              <w:cnfStyle w:val="000000000000" w:firstRow="0" w:lastRow="0" w:firstColumn="0" w:lastColumn="0" w:oddVBand="0" w:evenVBand="0" w:oddHBand="0" w:evenHBand="0" w:firstRowFirstColumn="0" w:firstRowLastColumn="0" w:lastRowFirstColumn="0" w:lastRowLastColumn="0"/>
               <w:rPr>
                 <w:sz w:val="20"/>
                 <w:szCs w:val="20"/>
@@ -6818,6 +6935,8 @@
               </w:rPr>
               <w:t>-</w:t>
             </w:r>
+            <w:bookmarkStart w:id="3" w:name="_GoBack"/>
+            <w:bookmarkEnd w:id="3"/>
           </w:p>
         </w:tc>
       </w:tr>
@@ -7823,12 +7942,12 @@
       <w:pPr>
         <w:pStyle w:val="Heading1"/>
       </w:pPr>
-      <w:bookmarkStart w:id="3" w:name="_Toc36546078"/>
+      <w:bookmarkStart w:id="4" w:name="_Toc36546078"/>
       <w:r>
         <w:lastRenderedPageBreak/>
         <w:t>Fields Missing in CAMP Tool Generated RSM Messages</w:t>
       </w:r>
-      <w:bookmarkEnd w:id="3"/>
+      <w:bookmarkEnd w:id="4"/>
     </w:p>
     <w:tbl>
       <w:tblPr>
@@ -7926,7 +8045,16 @@
                 <w:sz w:val="20"/>
                 <w:szCs w:val="20"/>
               </w:rPr>
-              <w:t>eventInfo.eventRecurrence</w:t>
+              <w:t>rszContainer</w:t>
+            </w:r>
+            <w:r>
+              <w:rPr>
+                <w:b w:val="0"/>
+                <w:bCs w:val="0"/>
+                <w:sz w:val="20"/>
+                <w:szCs w:val="20"/>
+              </w:rPr>
+              <w:t>.laneStatus</w:t>
             </w:r>
             <w:proofErr w:type="spellEnd"/>
           </w:p>
@@ -7934,22 +8062,22 @@
         <w:tc>
           <w:tcPr>
             <w:tcW w:w="1312" w:type="dxa"/>
-            <w:shd w:val="clear" w:color="auto" w:fill="FF0000"/>
-          </w:tcPr>
-          <w:p>
-            <w:pPr>
-              <w:cnfStyle w:val="000000000000" w:firstRow="0" w:lastRow="0" w:firstColumn="0" w:lastColumn="0" w:oddVBand="0" w:evenVBand="0" w:oddHBand="0" w:evenHBand="0" w:firstRowFirstColumn="0" w:firstRowLastColumn="0" w:lastRowFirstColumn="0" w:lastRowLastColumn="0"/>
-              <w:rPr>
-                <w:sz w:val="20"/>
-                <w:szCs w:val="20"/>
-              </w:rPr>
-            </w:pPr>
-            <w:r>
-              <w:rPr>
-                <w:sz w:val="20"/>
-                <w:szCs w:val="20"/>
-              </w:rPr>
-              <w:t>HIGH</w:t>
+            <w:shd w:val="clear" w:color="auto" w:fill="FFFF00"/>
+          </w:tcPr>
+          <w:p>
+            <w:pPr>
+              <w:cnfStyle w:val="000000000000" w:firstRow="0" w:lastRow="0" w:firstColumn="0" w:lastColumn="0" w:oddVBand="0" w:evenVBand="0" w:oddHBand="0" w:evenHBand="0" w:firstRowFirstColumn="0" w:firstRowLastColumn="0" w:lastRowFirstColumn="0" w:lastRowLastColumn="0"/>
+              <w:rPr>
+                <w:sz w:val="20"/>
+                <w:szCs w:val="20"/>
+              </w:rPr>
+            </w:pPr>
+            <w:r>
+              <w:rPr>
+                <w:sz w:val="20"/>
+                <w:szCs w:val="20"/>
+              </w:rPr>
+              <w:t>MEDIUM</w:t>
             </w:r>
           </w:p>
         </w:tc>
@@ -7965,12 +8093,21 @@
                 <w:szCs w:val="20"/>
               </w:rPr>
             </w:pPr>
-            <w:r>
-              <w:rPr>
-                <w:sz w:val="20"/>
-                <w:szCs w:val="20"/>
-              </w:rPr>
-              <w:t>This information is already collected in the CAMP tool</w:t>
+            <w:proofErr w:type="gramStart"/>
+            <w:r>
+              <w:rPr>
+                <w:sz w:val="20"/>
+                <w:szCs w:val="20"/>
+              </w:rPr>
+              <w:t>The majority of</w:t>
+            </w:r>
+            <w:proofErr w:type="gramEnd"/>
+            <w:r>
+              <w:rPr>
+                <w:sz w:val="20"/>
+                <w:szCs w:val="20"/>
+              </w:rPr>
+              <w:t xml:space="preserve"> this information is contained elsewhere</w:t>
             </w:r>
           </w:p>
         </w:tc>
@@ -8011,7 +8148,7 @@
                 <w:szCs w:val="20"/>
               </w:rPr>
             </w:pPr>
-            <w:proofErr w:type="gramStart"/>
+            <w:proofErr w:type="spellStart"/>
             <w:r>
               <w:rPr>
                 <w:b w:val="0"/>
@@ -8019,9 +8156,8 @@
                 <w:sz w:val="20"/>
                 <w:szCs w:val="20"/>
               </w:rPr>
-              <w:t>regionInfo.</w:t>
-            </w:r>
-            <w:proofErr w:type="spellStart"/>
+              <w:t>rszContainer</w:t>
+            </w:r>
             <w:r>
               <w:rPr>
                 <w:b w:val="0"/>
@@ -8029,20 +8165,92 @@
                 <w:sz w:val="20"/>
                 <w:szCs w:val="20"/>
               </w:rPr>
-              <w:t>approachRegion</w:t>
+              <w:t>.roadClosureDescription</w:t>
             </w:r>
             <w:proofErr w:type="spellEnd"/>
-            <w:r>
+          </w:p>
+        </w:tc>
+        <w:tc>
+          <w:tcPr>
+            <w:tcW w:w="1312" w:type="dxa"/>
+            <w:shd w:val="clear" w:color="auto" w:fill="FFFF00"/>
+          </w:tcPr>
+          <w:p>
+            <w:pPr>
+              <w:cnfStyle w:val="000000000000" w:firstRow="0" w:lastRow="0" w:firstColumn="0" w:lastColumn="0" w:oddVBand="0" w:evenVBand="0" w:oddHBand="0" w:evenHBand="0" w:firstRowFirstColumn="0" w:firstRowLastColumn="0" w:lastRowFirstColumn="0" w:lastRowLastColumn="0"/>
+              <w:rPr>
+                <w:sz w:val="20"/>
+                <w:szCs w:val="20"/>
+              </w:rPr>
+            </w:pPr>
+            <w:r>
+              <w:rPr>
+                <w:sz w:val="20"/>
+                <w:szCs w:val="20"/>
+              </w:rPr>
+              <w:t>MEDIUM</w:t>
+            </w:r>
+          </w:p>
+        </w:tc>
+        <w:tc>
+          <w:tcPr>
+            <w:tcW w:w="1989" w:type="dxa"/>
+          </w:tcPr>
+          <w:p>
+            <w:pPr>
+              <w:cnfStyle w:val="000000000000" w:firstRow="0" w:lastRow="0" w:firstColumn="0" w:lastColumn="0" w:oddVBand="0" w:evenVBand="0" w:oddHBand="0" w:evenHBand="0" w:firstRowFirstColumn="0" w:firstRowLastColumn="0" w:lastRowFirstColumn="0" w:lastRowLastColumn="0"/>
+              <w:rPr>
+                <w:sz w:val="20"/>
+                <w:szCs w:val="20"/>
+              </w:rPr>
+            </w:pPr>
+            <w:r>
+              <w:rPr>
+                <w:sz w:val="20"/>
+                <w:szCs w:val="20"/>
+              </w:rPr>
+              <w:t>-</w:t>
+            </w:r>
+          </w:p>
+        </w:tc>
+        <w:tc>
+          <w:tcPr>
+            <w:tcW w:w="2515" w:type="dxa"/>
+          </w:tcPr>
+          <w:p>
+            <w:pPr>
+              <w:cnfStyle w:val="000000000000" w:firstRow="0" w:lastRow="0" w:firstColumn="0" w:lastColumn="0" w:oddVBand="0" w:evenVBand="0" w:oddHBand="0" w:evenHBand="0" w:firstRowFirstColumn="0" w:firstRowLastColumn="0" w:lastRowFirstColumn="0" w:lastRowLastColumn="0"/>
+              <w:rPr>
+                <w:sz w:val="20"/>
+                <w:szCs w:val="20"/>
+              </w:rPr>
+            </w:pPr>
+            <w:r>
+              <w:rPr>
+                <w:sz w:val="20"/>
+                <w:szCs w:val="20"/>
+              </w:rPr>
+              <w:t>No</w:t>
+            </w:r>
+          </w:p>
+        </w:tc>
+      </w:tr>
+      <w:tr>
+        <w:tc>
+          <w:tcPr>
+            <w:cnfStyle w:val="001000000000" w:firstRow="0" w:lastRow="0" w:firstColumn="1" w:lastColumn="0" w:oddVBand="0" w:evenVBand="0" w:oddHBand="0" w:evenHBand="0" w:firstRowFirstColumn="0" w:firstRowLastColumn="0" w:lastRowFirstColumn="0" w:lastRowLastColumn="0"/>
+            <w:tcW w:w="4254" w:type="dxa"/>
+          </w:tcPr>
+          <w:p>
+            <w:pPr>
               <w:rPr>
                 <w:b w:val="0"/>
                 <w:bCs w:val="0"/>
                 <w:sz w:val="20"/>
                 <w:szCs w:val="20"/>
               </w:rPr>
-              <w:t>..</w:t>
-            </w:r>
+            </w:pPr>
             <w:proofErr w:type="spellStart"/>
-            <w:proofErr w:type="gramEnd"/>
             <w:r>
               <w:rPr>
                 <w:b w:val="0"/>
@@ -8050,9 +8258,8 @@
                 <w:sz w:val="20"/>
                 <w:szCs w:val="20"/>
               </w:rPr>
-              <w:t>rsmLanes</w:t>
-            </w:r>
-            <w:proofErr w:type="spellEnd"/>
+              <w:t>rszContainer</w:t>
+            </w:r>
             <w:r>
               <w:rPr>
                 <w:b w:val="0"/>
@@ -8060,17 +8267,109 @@
                 <w:sz w:val="20"/>
                 <w:szCs w:val="20"/>
               </w:rPr>
-              <w:t>..</w:t>
-            </w:r>
-            <w:proofErr w:type="spellStart"/>
-            <w:r>
+              <w:t>.roadWorkDescription</w:t>
+            </w:r>
+            <w:proofErr w:type="spellEnd"/>
+          </w:p>
+        </w:tc>
+        <w:tc>
+          <w:tcPr>
+            <w:tcW w:w="1312" w:type="dxa"/>
+            <w:shd w:val="clear" w:color="auto" w:fill="FFFF00"/>
+          </w:tcPr>
+          <w:p>
+            <w:pPr>
+              <w:cnfStyle w:val="000000000000" w:firstRow="0" w:lastRow="0" w:firstColumn="0" w:lastColumn="0" w:oddVBand="0" w:evenVBand="0" w:oddHBand="0" w:evenHBand="0" w:firstRowFirstColumn="0" w:firstRowLastColumn="0" w:lastRowFirstColumn="0" w:lastRowLastColumn="0"/>
+              <w:rPr>
+                <w:sz w:val="20"/>
+                <w:szCs w:val="20"/>
+              </w:rPr>
+            </w:pPr>
+            <w:r>
+              <w:rPr>
+                <w:sz w:val="20"/>
+                <w:szCs w:val="20"/>
+              </w:rPr>
+              <w:t>MEDIUM</w:t>
+            </w:r>
+          </w:p>
+        </w:tc>
+        <w:tc>
+          <w:tcPr>
+            <w:tcW w:w="1989" w:type="dxa"/>
+          </w:tcPr>
+          <w:p>
+            <w:pPr>
+              <w:cnfStyle w:val="000000000000" w:firstRow="0" w:lastRow="0" w:firstColumn="0" w:lastColumn="0" w:oddVBand="0" w:evenVBand="0" w:oddHBand="0" w:evenHBand="0" w:firstRowFirstColumn="0" w:firstRowLastColumn="0" w:lastRowFirstColumn="0" w:lastRowLastColumn="0"/>
+              <w:rPr>
+                <w:sz w:val="20"/>
+                <w:szCs w:val="20"/>
+              </w:rPr>
+            </w:pPr>
+            <w:r>
+              <w:rPr>
+                <w:sz w:val="20"/>
+                <w:szCs w:val="20"/>
+              </w:rPr>
+              <w:t>-</w:t>
+            </w:r>
+          </w:p>
+        </w:tc>
+        <w:tc>
+          <w:tcPr>
+            <w:tcW w:w="2515" w:type="dxa"/>
+          </w:tcPr>
+          <w:p>
+            <w:pPr>
+              <w:cnfStyle w:val="000000000000" w:firstRow="0" w:lastRow="0" w:firstColumn="0" w:lastColumn="0" w:oddVBand="0" w:evenVBand="0" w:oddHBand="0" w:evenHBand="0" w:firstRowFirstColumn="0" w:firstRowLastColumn="0" w:lastRowFirstColumn="0" w:lastRowLastColumn="0"/>
+              <w:rPr>
+                <w:sz w:val="20"/>
+                <w:szCs w:val="20"/>
+              </w:rPr>
+            </w:pPr>
+            <w:r>
+              <w:rPr>
+                <w:sz w:val="20"/>
+                <w:szCs w:val="20"/>
+              </w:rPr>
+              <w:t>No</w:t>
+            </w:r>
+          </w:p>
+        </w:tc>
+      </w:tr>
+      <w:tr>
+        <w:tc>
+          <w:tcPr>
+            <w:cnfStyle w:val="001000000000" w:firstRow="0" w:lastRow="0" w:firstColumn="1" w:lastColumn="0" w:oddVBand="0" w:evenVBand="0" w:oddHBand="0" w:evenHBand="0" w:firstRowFirstColumn="0" w:firstRowLastColumn="0" w:lastRowFirstColumn="0" w:lastRowLastColumn="0"/>
+            <w:tcW w:w="4254" w:type="dxa"/>
+          </w:tcPr>
+          <w:p>
+            <w:pPr>
               <w:rPr>
                 <w:b w:val="0"/>
                 <w:bCs w:val="0"/>
                 <w:sz w:val="20"/>
                 <w:szCs w:val="20"/>
               </w:rPr>
-              <w:t>laneWidth</w:t>
+            </w:pPr>
+            <w:proofErr w:type="spellStart"/>
+            <w:r>
+              <w:rPr>
+                <w:b w:val="0"/>
+                <w:bCs w:val="0"/>
+                <w:sz w:val="20"/>
+                <w:szCs w:val="20"/>
+              </w:rPr>
+              <w:t>rszContainer</w:t>
+            </w:r>
+            <w:r>
+              <w:rPr>
+                <w:b w:val="0"/>
+                <w:bCs w:val="0"/>
+                <w:sz w:val="20"/>
+                <w:szCs w:val="20"/>
+              </w:rPr>
+              <w:t>.flagman</w:t>
             </w:r>
             <w:proofErr w:type="spellEnd"/>
           </w:p>
@@ -8078,22 +8377,21 @@
         <w:tc>
           <w:tcPr>
             <w:tcW w:w="1312" w:type="dxa"/>
-            <w:shd w:val="clear" w:color="auto" w:fill="FFFF00"/>
-          </w:tcPr>
-          <w:p>
-            <w:pPr>
-              <w:cnfStyle w:val="000000000000" w:firstRow="0" w:lastRow="0" w:firstColumn="0" w:lastColumn="0" w:oddVBand="0" w:evenVBand="0" w:oddHBand="0" w:evenHBand="0" w:firstRowFirstColumn="0" w:firstRowLastColumn="0" w:lastRowFirstColumn="0" w:lastRowLastColumn="0"/>
-              <w:rPr>
-                <w:sz w:val="20"/>
-                <w:szCs w:val="20"/>
-              </w:rPr>
-            </w:pPr>
-            <w:r>
-              <w:rPr>
-                <w:sz w:val="20"/>
-                <w:szCs w:val="20"/>
-              </w:rPr>
-              <w:t>MEDIUM</w:t>
+          </w:tcPr>
+          <w:p>
+            <w:pPr>
+              <w:cnfStyle w:val="000000000000" w:firstRow="0" w:lastRow="0" w:firstColumn="0" w:lastColumn="0" w:oddVBand="0" w:evenVBand="0" w:oddHBand="0" w:evenHBand="0" w:firstRowFirstColumn="0" w:firstRowLastColumn="0" w:lastRowFirstColumn="0" w:lastRowLastColumn="0"/>
+              <w:rPr>
+                <w:sz w:val="20"/>
+                <w:szCs w:val="20"/>
+              </w:rPr>
+            </w:pPr>
+            <w:r>
+              <w:rPr>
+                <w:sz w:val="20"/>
+                <w:szCs w:val="20"/>
+              </w:rPr>
+              <w:t>LOW</w:t>
             </w:r>
           </w:p>
         </w:tc>
@@ -8135,7 +8433,7 @@
                 <w:sz w:val="20"/>
                 <w:szCs w:val="20"/>
               </w:rPr>
-              <w:t>Yes</w:t>
+              <w:t>No</w:t>
             </w:r>
           </w:p>
         </w:tc>
@@ -8172,7 +8470,7 @@
                 <w:sz w:val="20"/>
                 <w:szCs w:val="20"/>
               </w:rPr>
-              <w:t>.laneStatus</w:t>
+              <w:t>.trucksEnteringLeaving</w:t>
             </w:r>
             <w:proofErr w:type="spellEnd"/>
           </w:p>
@@ -8180,22 +8478,21 @@
         <w:tc>
           <w:tcPr>
             <w:tcW w:w="1312" w:type="dxa"/>
-            <w:shd w:val="clear" w:color="auto" w:fill="FFFF00"/>
-          </w:tcPr>
-          <w:p>
-            <w:pPr>
-              <w:cnfStyle w:val="000000000000" w:firstRow="0" w:lastRow="0" w:firstColumn="0" w:lastColumn="0" w:oddVBand="0" w:evenVBand="0" w:oddHBand="0" w:evenHBand="0" w:firstRowFirstColumn="0" w:firstRowLastColumn="0" w:lastRowFirstColumn="0" w:lastRowLastColumn="0"/>
-              <w:rPr>
-                <w:sz w:val="20"/>
-                <w:szCs w:val="20"/>
-              </w:rPr>
-            </w:pPr>
-            <w:r>
-              <w:rPr>
-                <w:sz w:val="20"/>
-                <w:szCs w:val="20"/>
-              </w:rPr>
-              <w:t>MEDIUM</w:t>
+          </w:tcPr>
+          <w:p>
+            <w:pPr>
+              <w:cnfStyle w:val="000000000000" w:firstRow="0" w:lastRow="0" w:firstColumn="0" w:lastColumn="0" w:oddVBand="0" w:evenVBand="0" w:oddHBand="0" w:evenHBand="0" w:firstRowFirstColumn="0" w:firstRowLastColumn="0" w:lastRowFirstColumn="0" w:lastRowLastColumn="0"/>
+              <w:rPr>
+                <w:sz w:val="20"/>
+                <w:szCs w:val="20"/>
+              </w:rPr>
+            </w:pPr>
+            <w:r>
+              <w:rPr>
+                <w:sz w:val="20"/>
+                <w:szCs w:val="20"/>
+              </w:rPr>
+              <w:t>LOW</w:t>
             </w:r>
           </w:p>
         </w:tc>
@@ -8211,21 +8508,12 @@
                 <w:szCs w:val="20"/>
               </w:rPr>
             </w:pPr>
-            <w:proofErr w:type="gramStart"/>
-            <w:r>
-              <w:rPr>
-                <w:sz w:val="20"/>
-                <w:szCs w:val="20"/>
-              </w:rPr>
-              <w:t>The majority of</w:t>
-            </w:r>
-            <w:proofErr w:type="gramEnd"/>
-            <w:r>
-              <w:rPr>
-                <w:sz w:val="20"/>
-                <w:szCs w:val="20"/>
-              </w:rPr>
-              <w:t xml:space="preserve"> this information is contained elsewhere</w:t>
+            <w:r>
+              <w:rPr>
+                <w:sz w:val="20"/>
+                <w:szCs w:val="20"/>
+              </w:rPr>
+              <w:t>-</w:t>
             </w:r>
           </w:p>
         </w:tc>
@@ -8246,545 +8534,7 @@
                 <w:sz w:val="20"/>
                 <w:szCs w:val="20"/>
               </w:rPr>
-              <w:t>Yes</w:t>
-            </w:r>
-          </w:p>
-        </w:tc>
-      </w:tr>
-      <w:tr>
-        <w:tc>
-          <w:tcPr>
-            <w:cnfStyle w:val="001000000000" w:firstRow="0" w:lastRow="0" w:firstColumn="1" w:lastColumn="0" w:oddVBand="0" w:evenVBand="0" w:oddHBand="0" w:evenHBand="0" w:firstRowFirstColumn="0" w:firstRowLastColumn="0" w:lastRowFirstColumn="0" w:lastRowLastColumn="0"/>
-            <w:tcW w:w="4254" w:type="dxa"/>
-          </w:tcPr>
-          <w:p>
-            <w:pPr>
-              <w:rPr>
-                <w:b w:val="0"/>
-                <w:bCs w:val="0"/>
-                <w:sz w:val="20"/>
-                <w:szCs w:val="20"/>
-              </w:rPr>
-            </w:pPr>
-            <w:proofErr w:type="spellStart"/>
-            <w:r>
-              <w:rPr>
-                <w:b w:val="0"/>
-                <w:bCs w:val="0"/>
-                <w:sz w:val="20"/>
-                <w:szCs w:val="20"/>
-              </w:rPr>
-              <w:t>rszContainer</w:t>
-            </w:r>
-            <w:r>
-              <w:rPr>
-                <w:b w:val="0"/>
-                <w:bCs w:val="0"/>
-                <w:sz w:val="20"/>
-                <w:szCs w:val="20"/>
-              </w:rPr>
-              <w:t>.roadClosureDescription</w:t>
-            </w:r>
-            <w:proofErr w:type="spellEnd"/>
-          </w:p>
-        </w:tc>
-        <w:tc>
-          <w:tcPr>
-            <w:tcW w:w="1312" w:type="dxa"/>
-            <w:shd w:val="clear" w:color="auto" w:fill="FFFF00"/>
-          </w:tcPr>
-          <w:p>
-            <w:pPr>
-              <w:cnfStyle w:val="000000000000" w:firstRow="0" w:lastRow="0" w:firstColumn="0" w:lastColumn="0" w:oddVBand="0" w:evenVBand="0" w:oddHBand="0" w:evenHBand="0" w:firstRowFirstColumn="0" w:firstRowLastColumn="0" w:lastRowFirstColumn="0" w:lastRowLastColumn="0"/>
-              <w:rPr>
-                <w:sz w:val="20"/>
-                <w:szCs w:val="20"/>
-              </w:rPr>
-            </w:pPr>
-            <w:r>
-              <w:rPr>
-                <w:sz w:val="20"/>
-                <w:szCs w:val="20"/>
-              </w:rPr>
-              <w:t>MEDIUM</w:t>
-            </w:r>
-          </w:p>
-        </w:tc>
-        <w:tc>
-          <w:tcPr>
-            <w:tcW w:w="1989" w:type="dxa"/>
-          </w:tcPr>
-          <w:p>
-            <w:pPr>
-              <w:cnfStyle w:val="000000000000" w:firstRow="0" w:lastRow="0" w:firstColumn="0" w:lastColumn="0" w:oddVBand="0" w:evenVBand="0" w:oddHBand="0" w:evenHBand="0" w:firstRowFirstColumn="0" w:firstRowLastColumn="0" w:lastRowFirstColumn="0" w:lastRowLastColumn="0"/>
-              <w:rPr>
-                <w:sz w:val="20"/>
-                <w:szCs w:val="20"/>
-              </w:rPr>
-            </w:pPr>
-            <w:r>
-              <w:rPr>
-                <w:sz w:val="20"/>
-                <w:szCs w:val="20"/>
-              </w:rPr>
-              <w:t>-</w:t>
-            </w:r>
-          </w:p>
-        </w:tc>
-        <w:tc>
-          <w:tcPr>
-            <w:tcW w:w="2515" w:type="dxa"/>
-          </w:tcPr>
-          <w:p>
-            <w:pPr>
-              <w:cnfStyle w:val="000000000000" w:firstRow="0" w:lastRow="0" w:firstColumn="0" w:lastColumn="0" w:oddVBand="0" w:evenVBand="0" w:oddHBand="0" w:evenHBand="0" w:firstRowFirstColumn="0" w:firstRowLastColumn="0" w:lastRowFirstColumn="0" w:lastRowLastColumn="0"/>
-              <w:rPr>
-                <w:sz w:val="20"/>
-                <w:szCs w:val="20"/>
-              </w:rPr>
-            </w:pPr>
-            <w:r>
-              <w:rPr>
-                <w:sz w:val="20"/>
-                <w:szCs w:val="20"/>
-              </w:rPr>
               <w:t>No</w:t>
-            </w:r>
-          </w:p>
-        </w:tc>
-      </w:tr>
-      <w:tr>
-        <w:tc>
-          <w:tcPr>
-            <w:cnfStyle w:val="001000000000" w:firstRow="0" w:lastRow="0" w:firstColumn="1" w:lastColumn="0" w:oddVBand="0" w:evenVBand="0" w:oddHBand="0" w:evenHBand="0" w:firstRowFirstColumn="0" w:firstRowLastColumn="0" w:lastRowFirstColumn="0" w:lastRowLastColumn="0"/>
-            <w:tcW w:w="4254" w:type="dxa"/>
-          </w:tcPr>
-          <w:p>
-            <w:pPr>
-              <w:rPr>
-                <w:b w:val="0"/>
-                <w:bCs w:val="0"/>
-                <w:sz w:val="20"/>
-                <w:szCs w:val="20"/>
-              </w:rPr>
-            </w:pPr>
-            <w:proofErr w:type="spellStart"/>
-            <w:r>
-              <w:rPr>
-                <w:b w:val="0"/>
-                <w:bCs w:val="0"/>
-                <w:sz w:val="20"/>
-                <w:szCs w:val="20"/>
-              </w:rPr>
-              <w:t>rszContainer</w:t>
-            </w:r>
-            <w:r>
-              <w:rPr>
-                <w:b w:val="0"/>
-                <w:bCs w:val="0"/>
-                <w:sz w:val="20"/>
-                <w:szCs w:val="20"/>
-              </w:rPr>
-              <w:t>.roadWorkDescription</w:t>
-            </w:r>
-            <w:proofErr w:type="spellEnd"/>
-          </w:p>
-        </w:tc>
-        <w:tc>
-          <w:tcPr>
-            <w:tcW w:w="1312" w:type="dxa"/>
-            <w:shd w:val="clear" w:color="auto" w:fill="FFFF00"/>
-          </w:tcPr>
-          <w:p>
-            <w:pPr>
-              <w:cnfStyle w:val="000000000000" w:firstRow="0" w:lastRow="0" w:firstColumn="0" w:lastColumn="0" w:oddVBand="0" w:evenVBand="0" w:oddHBand="0" w:evenHBand="0" w:firstRowFirstColumn="0" w:firstRowLastColumn="0" w:lastRowFirstColumn="0" w:lastRowLastColumn="0"/>
-              <w:rPr>
-                <w:sz w:val="20"/>
-                <w:szCs w:val="20"/>
-              </w:rPr>
-            </w:pPr>
-            <w:r>
-              <w:rPr>
-                <w:sz w:val="20"/>
-                <w:szCs w:val="20"/>
-              </w:rPr>
-              <w:t>MEDIUM</w:t>
-            </w:r>
-          </w:p>
-        </w:tc>
-        <w:tc>
-          <w:tcPr>
-            <w:tcW w:w="1989" w:type="dxa"/>
-          </w:tcPr>
-          <w:p>
-            <w:pPr>
-              <w:cnfStyle w:val="000000000000" w:firstRow="0" w:lastRow="0" w:firstColumn="0" w:lastColumn="0" w:oddVBand="0" w:evenVBand="0" w:oddHBand="0" w:evenHBand="0" w:firstRowFirstColumn="0" w:firstRowLastColumn="0" w:lastRowFirstColumn="0" w:lastRowLastColumn="0"/>
-              <w:rPr>
-                <w:sz w:val="20"/>
-                <w:szCs w:val="20"/>
-              </w:rPr>
-            </w:pPr>
-            <w:r>
-              <w:rPr>
-                <w:sz w:val="20"/>
-                <w:szCs w:val="20"/>
-              </w:rPr>
-              <w:t>-</w:t>
-            </w:r>
-          </w:p>
-        </w:tc>
-        <w:tc>
-          <w:tcPr>
-            <w:tcW w:w="2515" w:type="dxa"/>
-          </w:tcPr>
-          <w:p>
-            <w:pPr>
-              <w:cnfStyle w:val="000000000000" w:firstRow="0" w:lastRow="0" w:firstColumn="0" w:lastColumn="0" w:oddVBand="0" w:evenVBand="0" w:oddHBand="0" w:evenHBand="0" w:firstRowFirstColumn="0" w:firstRowLastColumn="0" w:lastRowFirstColumn="0" w:lastRowLastColumn="0"/>
-              <w:rPr>
-                <w:sz w:val="20"/>
-                <w:szCs w:val="20"/>
-              </w:rPr>
-            </w:pPr>
-            <w:r>
-              <w:rPr>
-                <w:sz w:val="20"/>
-                <w:szCs w:val="20"/>
-              </w:rPr>
-              <w:t>No</w:t>
-            </w:r>
-          </w:p>
-        </w:tc>
-      </w:tr>
-      <w:tr>
-        <w:tc>
-          <w:tcPr>
-            <w:tcW w:w="4254" w:type="dxa"/>
-          </w:tcPr>
-          <w:p>
-            <w:pPr>
-              <w:cnfStyle w:val="001000000000" w:firstRow="0" w:lastRow="0" w:firstColumn="1" w:lastColumn="0" w:oddVBand="0" w:evenVBand="0" w:oddHBand="0" w:evenHBand="0" w:firstRowFirstColumn="0" w:firstRowLastColumn="0" w:lastRowFirstColumn="0" w:lastRowLastColumn="0"/>
-              <w:rPr>
-                <w:b w:val="0"/>
-                <w:bCs w:val="0"/>
-                <w:sz w:val="20"/>
-                <w:szCs w:val="20"/>
-              </w:rPr>
-            </w:pPr>
-            <w:proofErr w:type="spellStart"/>
-            <w:r>
-              <w:rPr>
-                <w:b w:val="0"/>
-                <w:bCs w:val="0"/>
-                <w:sz w:val="20"/>
-                <w:szCs w:val="20"/>
-              </w:rPr>
-              <w:t>rszContainer</w:t>
-            </w:r>
-            <w:r>
-              <w:rPr>
-                <w:b w:val="0"/>
-                <w:bCs w:val="0"/>
-                <w:sz w:val="20"/>
-                <w:szCs w:val="20"/>
-              </w:rPr>
-              <w:t>.flagman</w:t>
-            </w:r>
-            <w:proofErr w:type="spellEnd"/>
-          </w:p>
-        </w:tc>
-        <w:tc>
-          <w:tcPr>
-            <w:tcW w:w="1312" w:type="dxa"/>
-          </w:tcPr>
-          <w:p>
-            <w:pPr>
-              <w:rPr>
-                <w:sz w:val="20"/>
-                <w:szCs w:val="20"/>
-              </w:rPr>
-            </w:pPr>
-            <w:r>
-              <w:rPr>
-                <w:sz w:val="20"/>
-                <w:szCs w:val="20"/>
-              </w:rPr>
-              <w:t>LOW</w:t>
-            </w:r>
-          </w:p>
-        </w:tc>
-        <w:tc>
-          <w:tcPr>
-            <w:tcW w:w="1989" w:type="dxa"/>
-          </w:tcPr>
-          <w:p>
-            <w:pPr>
-              <w:rPr>
-                <w:sz w:val="20"/>
-                <w:szCs w:val="20"/>
-              </w:rPr>
-            </w:pPr>
-            <w:r>
-              <w:rPr>
-                <w:sz w:val="20"/>
-                <w:szCs w:val="20"/>
-              </w:rPr>
-              <w:t>-</w:t>
-            </w:r>
-          </w:p>
-        </w:tc>
-        <w:tc>
-          <w:tcPr>
-            <w:tcW w:w="2515" w:type="dxa"/>
-          </w:tcPr>
-          <w:p>
-            <w:pPr>
-              <w:rPr>
-                <w:sz w:val="20"/>
-                <w:szCs w:val="20"/>
-              </w:rPr>
-            </w:pPr>
-            <w:r>
-              <w:rPr>
-                <w:sz w:val="20"/>
-                <w:szCs w:val="20"/>
-              </w:rPr>
-              <w:t>No</w:t>
-            </w:r>
-          </w:p>
-        </w:tc>
-      </w:tr>
-      <w:tr>
-        <w:tc>
-          <w:tcPr>
-            <w:cnfStyle w:val="001000000000" w:firstRow="0" w:lastRow="0" w:firstColumn="1" w:lastColumn="0" w:oddVBand="0" w:evenVBand="0" w:oddHBand="0" w:evenHBand="0" w:firstRowFirstColumn="0" w:firstRowLastColumn="0" w:lastRowFirstColumn="0" w:lastRowLastColumn="0"/>
-            <w:tcW w:w="4254" w:type="dxa"/>
-          </w:tcPr>
-          <w:p>
-            <w:pPr>
-              <w:rPr>
-                <w:b w:val="0"/>
-                <w:bCs w:val="0"/>
-                <w:sz w:val="20"/>
-                <w:szCs w:val="20"/>
-              </w:rPr>
-            </w:pPr>
-            <w:proofErr w:type="spellStart"/>
-            <w:r>
-              <w:rPr>
-                <w:b w:val="0"/>
-                <w:bCs w:val="0"/>
-                <w:sz w:val="20"/>
-                <w:szCs w:val="20"/>
-              </w:rPr>
-              <w:t>rszContainer</w:t>
-            </w:r>
-            <w:r>
-              <w:rPr>
-                <w:b w:val="0"/>
-                <w:bCs w:val="0"/>
-                <w:sz w:val="20"/>
-                <w:szCs w:val="20"/>
-              </w:rPr>
-              <w:t>.trucksEnteringLeaving</w:t>
-            </w:r>
-            <w:proofErr w:type="spellEnd"/>
-          </w:p>
-        </w:tc>
-        <w:tc>
-          <w:tcPr>
-            <w:tcW w:w="1312" w:type="dxa"/>
-          </w:tcPr>
-          <w:p>
-            <w:pPr>
-              <w:cnfStyle w:val="000000000000" w:firstRow="0" w:lastRow="0" w:firstColumn="0" w:lastColumn="0" w:oddVBand="0" w:evenVBand="0" w:oddHBand="0" w:evenHBand="0" w:firstRowFirstColumn="0" w:firstRowLastColumn="0" w:lastRowFirstColumn="0" w:lastRowLastColumn="0"/>
-              <w:rPr>
-                <w:sz w:val="20"/>
-                <w:szCs w:val="20"/>
-              </w:rPr>
-            </w:pPr>
-            <w:r>
-              <w:rPr>
-                <w:sz w:val="20"/>
-                <w:szCs w:val="20"/>
-              </w:rPr>
-              <w:t>LOW</w:t>
-            </w:r>
-          </w:p>
-        </w:tc>
-        <w:tc>
-          <w:tcPr>
-            <w:tcW w:w="1989" w:type="dxa"/>
-          </w:tcPr>
-          <w:p>
-            <w:pPr>
-              <w:cnfStyle w:val="000000000000" w:firstRow="0" w:lastRow="0" w:firstColumn="0" w:lastColumn="0" w:oddVBand="0" w:evenVBand="0" w:oddHBand="0" w:evenHBand="0" w:firstRowFirstColumn="0" w:firstRowLastColumn="0" w:lastRowFirstColumn="0" w:lastRowLastColumn="0"/>
-              <w:rPr>
-                <w:sz w:val="20"/>
-                <w:szCs w:val="20"/>
-              </w:rPr>
-            </w:pPr>
-            <w:r>
-              <w:rPr>
-                <w:sz w:val="20"/>
-                <w:szCs w:val="20"/>
-              </w:rPr>
-              <w:t>-</w:t>
-            </w:r>
-          </w:p>
-        </w:tc>
-        <w:tc>
-          <w:tcPr>
-            <w:tcW w:w="2515" w:type="dxa"/>
-          </w:tcPr>
-          <w:p>
-            <w:pPr>
-              <w:cnfStyle w:val="000000000000" w:firstRow="0" w:lastRow="0" w:firstColumn="0" w:lastColumn="0" w:oddVBand="0" w:evenVBand="0" w:oddHBand="0" w:evenHBand="0" w:firstRowFirstColumn="0" w:firstRowLastColumn="0" w:lastRowFirstColumn="0" w:lastRowLastColumn="0"/>
-              <w:rPr>
-                <w:sz w:val="20"/>
-                <w:szCs w:val="20"/>
-              </w:rPr>
-            </w:pPr>
-            <w:r>
-              <w:rPr>
-                <w:sz w:val="20"/>
-                <w:szCs w:val="20"/>
-              </w:rPr>
-              <w:t>No</w:t>
-            </w:r>
-          </w:p>
-        </w:tc>
-      </w:tr>
-      <w:tr>
-        <w:tc>
-          <w:tcPr>
-            <w:cnfStyle w:val="001000000000" w:firstRow="0" w:lastRow="0" w:firstColumn="1" w:lastColumn="0" w:oddVBand="0" w:evenVBand="0" w:oddHBand="0" w:evenHBand="0" w:firstRowFirstColumn="0" w:firstRowLastColumn="0" w:lastRowFirstColumn="0" w:lastRowLastColumn="0"/>
-            <w:tcW w:w="4254" w:type="dxa"/>
-          </w:tcPr>
-          <w:p>
-            <w:pPr>
-              <w:rPr>
-                <w:b w:val="0"/>
-                <w:bCs w:val="0"/>
-                <w:sz w:val="20"/>
-                <w:szCs w:val="20"/>
-              </w:rPr>
-            </w:pPr>
-            <w:proofErr w:type="spellStart"/>
-            <w:proofErr w:type="gramStart"/>
-            <w:r>
-              <w:rPr>
-                <w:b w:val="0"/>
-                <w:bCs w:val="0"/>
-                <w:sz w:val="20"/>
-                <w:szCs w:val="20"/>
-              </w:rPr>
-              <w:t>rszContainer</w:t>
-            </w:r>
-            <w:proofErr w:type="spellEnd"/>
-            <w:r>
-              <w:rPr>
-                <w:b w:val="0"/>
-                <w:bCs w:val="0"/>
-                <w:sz w:val="20"/>
-                <w:szCs w:val="20"/>
-              </w:rPr>
-              <w:t>..</w:t>
-            </w:r>
-            <w:proofErr w:type="spellStart"/>
-            <w:proofErr w:type="gramEnd"/>
-            <w:r>
-              <w:rPr>
-                <w:b w:val="0"/>
-                <w:bCs w:val="0"/>
-                <w:sz w:val="20"/>
-                <w:szCs w:val="20"/>
-              </w:rPr>
-              <w:t>rsmLanes</w:t>
-            </w:r>
-            <w:proofErr w:type="spellEnd"/>
-            <w:r>
-              <w:rPr>
-                <w:b w:val="0"/>
-                <w:bCs w:val="0"/>
-                <w:sz w:val="20"/>
-                <w:szCs w:val="20"/>
-              </w:rPr>
-              <w:t>..</w:t>
-            </w:r>
-            <w:proofErr w:type="spellStart"/>
-            <w:r>
-              <w:rPr>
-                <w:b w:val="0"/>
-                <w:bCs w:val="0"/>
-                <w:sz w:val="20"/>
-                <w:szCs w:val="20"/>
-              </w:rPr>
-              <w:t>laneWidth</w:t>
-            </w:r>
-            <w:proofErr w:type="spellEnd"/>
-          </w:p>
-        </w:tc>
-        <w:tc>
-          <w:tcPr>
-            <w:tcW w:w="1312" w:type="dxa"/>
-            <w:shd w:val="clear" w:color="auto" w:fill="FFFF00"/>
-          </w:tcPr>
-          <w:p>
-            <w:pPr>
-              <w:cnfStyle w:val="000000000000" w:firstRow="0" w:lastRow="0" w:firstColumn="0" w:lastColumn="0" w:oddVBand="0" w:evenVBand="0" w:oddHBand="0" w:evenHBand="0" w:firstRowFirstColumn="0" w:firstRowLastColumn="0" w:lastRowFirstColumn="0" w:lastRowLastColumn="0"/>
-              <w:rPr>
-                <w:sz w:val="20"/>
-                <w:szCs w:val="20"/>
-              </w:rPr>
-            </w:pPr>
-            <w:r>
-              <w:rPr>
-                <w:sz w:val="20"/>
-                <w:szCs w:val="20"/>
-              </w:rPr>
-              <w:t>MEDIUM</w:t>
-            </w:r>
-          </w:p>
-        </w:tc>
-        <w:tc>
-          <w:tcPr>
-            <w:tcW w:w="1989" w:type="dxa"/>
-          </w:tcPr>
-          <w:p>
-            <w:pPr>
-              <w:cnfStyle w:val="000000000000" w:firstRow="0" w:lastRow="0" w:firstColumn="0" w:lastColumn="0" w:oddVBand="0" w:evenVBand="0" w:oddHBand="0" w:evenHBand="0" w:firstRowFirstColumn="0" w:firstRowLastColumn="0" w:lastRowFirstColumn="0" w:lastRowLastColumn="0"/>
-              <w:rPr>
-                <w:sz w:val="20"/>
-                <w:szCs w:val="20"/>
-              </w:rPr>
-            </w:pPr>
-            <w:r>
-              <w:rPr>
-                <w:sz w:val="20"/>
-                <w:szCs w:val="20"/>
-              </w:rPr>
-              <w:t>-</w:t>
-            </w:r>
-          </w:p>
-        </w:tc>
-        <w:tc>
-          <w:tcPr>
-            <w:tcW w:w="2515" w:type="dxa"/>
-          </w:tcPr>
-          <w:p>
-            <w:pPr>
-              <w:cnfStyle w:val="000000000000" w:firstRow="0" w:lastRow="0" w:firstColumn="0" w:lastColumn="0" w:oddVBand="0" w:evenVBand="0" w:oddHBand="0" w:evenHBand="0" w:firstRowFirstColumn="0" w:firstRowLastColumn="0" w:lastRowFirstColumn="0" w:lastRowLastColumn="0"/>
-              <w:rPr>
-                <w:sz w:val="20"/>
-                <w:szCs w:val="20"/>
-              </w:rPr>
-            </w:pPr>
-            <w:r>
-              <w:rPr>
-                <w:sz w:val="20"/>
-                <w:szCs w:val="20"/>
-              </w:rPr>
-              <w:t>Yes</w:t>
             </w:r>
           </w:p>
         </w:tc>
@@ -8898,8 +8648,6 @@
           <w:t>https://github.com/TonyEnglish/V2X-manual-data-collection/blob/master/CAMP%20Tools/CVMsgBuilder%20v1.4%20distribution/ConnectedVehicleMessageBuilder%20User%20Guide%20v1.4%20June%202018%20Final.pdf</w:t>
         </w:r>
       </w:hyperlink>
-      <w:bookmarkStart w:id="4" w:name="_GoBack"/>
-      <w:bookmarkEnd w:id="4"/>
     </w:p>
     <w:sectPr>
       <w:pgSz w:w="12240" w:h="15840"/>
@@ -10981,7 +10729,7 @@
 </file>
 
 <file path=customXml/itemProps1.xml><?xml version="1.0" encoding="utf-8"?>
-<ds:datastoreItem xmlns:ds="http://schemas.openxmlformats.org/officeDocument/2006/customXml" ds:itemID="{591AFA7C-784A-4F08-BD38-8E1EA2648289}">
+<ds:datastoreItem xmlns:ds="http://schemas.openxmlformats.org/officeDocument/2006/customXml" ds:itemID="{39A13E2D-C640-4020-B4C1-454A0F0DA77A}">
   <ds:schemaRefs>
     <ds:schemaRef ds:uri="http://schemas.openxmlformats.org/officeDocument/2006/bibliography"/>
   </ds:schemaRefs>

</xml_diff>

<commit_message>
Updated map builder to output a single WZDx message even if multiple message segments are present
</commit_message>
<xml_diff>
--- a/Translators/RSM to WZDx Translator Field Mappings.docx
+++ b/Translators/RSM to WZDx Translator Field Mappings.docx
@@ -6406,11 +6406,11 @@
         <w:tblLook w:val="04A0" w:firstRow="1" w:lastRow="0" w:firstColumn="1" w:lastColumn="0" w:noHBand="0" w:noVBand="1"/>
       </w:tblPr>
       <w:tblGrid>
-        <w:gridCol w:w="4548"/>
-        <w:gridCol w:w="1423"/>
+        <w:gridCol w:w="4354"/>
+        <w:gridCol w:w="1311"/>
         <w:gridCol w:w="1274"/>
-        <w:gridCol w:w="1698"/>
-        <w:gridCol w:w="1127"/>
+        <w:gridCol w:w="1606"/>
+        <w:gridCol w:w="1525"/>
       </w:tblGrid>
       <w:tr>
         <w:trPr>
@@ -6419,7 +6419,7 @@
         <w:tc>
           <w:tcPr>
             <w:cnfStyle w:val="001000000000" w:firstRow="0" w:lastRow="0" w:firstColumn="1" w:lastColumn="0" w:oddVBand="0" w:evenVBand="0" w:oddHBand="0" w:evenHBand="0" w:firstRowFirstColumn="0" w:firstRowLastColumn="0" w:lastRowFirstColumn="0" w:lastRowLastColumn="0"/>
-            <w:tcW w:w="4548" w:type="dxa"/>
+            <w:tcW w:w="4354" w:type="dxa"/>
           </w:tcPr>
           <w:p>
             <w:r>
@@ -6429,7 +6429,7 @@
         </w:tc>
         <w:tc>
           <w:tcPr>
-            <w:tcW w:w="1423" w:type="dxa"/>
+            <w:tcW w:w="1311" w:type="dxa"/>
           </w:tcPr>
           <w:p>
             <w:pPr>
@@ -6455,7 +6455,7 @@
         </w:tc>
         <w:tc>
           <w:tcPr>
-            <w:tcW w:w="1698" w:type="dxa"/>
+            <w:tcW w:w="1606" w:type="dxa"/>
           </w:tcPr>
           <w:p>
             <w:pPr>
@@ -6468,7 +6468,7 @@
         </w:tc>
         <w:tc>
           <w:tcPr>
-            <w:tcW w:w="1127" w:type="dxa"/>
+            <w:tcW w:w="1525" w:type="dxa"/>
           </w:tcPr>
           <w:p>
             <w:pPr>
@@ -6484,7 +6484,7 @@
         <w:tc>
           <w:tcPr>
             <w:cnfStyle w:val="001000000000" w:firstRow="0" w:lastRow="0" w:firstColumn="1" w:lastColumn="0" w:oddVBand="0" w:evenVBand="0" w:oddHBand="0" w:evenHBand="0" w:firstRowFirstColumn="0" w:firstRowLastColumn="0" w:lastRowFirstColumn="0" w:lastRowLastColumn="0"/>
-            <w:tcW w:w="4548" w:type="dxa"/>
+            <w:tcW w:w="4354" w:type="dxa"/>
           </w:tcPr>
           <w:p>
             <w:pPr>
@@ -6508,7 +6508,7 @@
         </w:tc>
         <w:tc>
           <w:tcPr>
-            <w:tcW w:w="1423" w:type="dxa"/>
+            <w:tcW w:w="1311" w:type="dxa"/>
           </w:tcPr>
           <w:p>
             <w:pPr>
@@ -6550,21 +6550,21 @@
         </w:tc>
         <w:tc>
           <w:tcPr>
-            <w:tcW w:w="1698" w:type="dxa"/>
-          </w:tcPr>
-          <w:p>
-            <w:pPr>
-              <w:cnfStyle w:val="000000000000" w:firstRow="0" w:lastRow="0" w:firstColumn="0" w:lastColumn="0" w:oddVBand="0" w:evenVBand="0" w:oddHBand="0" w:evenHBand="0" w:firstRowFirstColumn="0" w:firstRowLastColumn="0" w:lastRowFirstColumn="0" w:lastRowLastColumn="0"/>
-              <w:rPr>
-                <w:sz w:val="20"/>
-                <w:szCs w:val="20"/>
-              </w:rPr>
-            </w:pPr>
-          </w:p>
-        </w:tc>
-        <w:tc>
-          <w:tcPr>
-            <w:tcW w:w="1127" w:type="dxa"/>
+            <w:tcW w:w="1606" w:type="dxa"/>
+          </w:tcPr>
+          <w:p>
+            <w:pPr>
+              <w:cnfStyle w:val="000000000000" w:firstRow="0" w:lastRow="0" w:firstColumn="0" w:lastColumn="0" w:oddVBand="0" w:evenVBand="0" w:oddHBand="0" w:evenHBand="0" w:firstRowFirstColumn="0" w:firstRowLastColumn="0" w:lastRowFirstColumn="0" w:lastRowLastColumn="0"/>
+              <w:rPr>
+                <w:sz w:val="20"/>
+                <w:szCs w:val="20"/>
+              </w:rPr>
+            </w:pPr>
+          </w:p>
+        </w:tc>
+        <w:tc>
+          <w:tcPr>
+            <w:tcW w:w="1525" w:type="dxa"/>
           </w:tcPr>
           <w:p>
             <w:pPr>
@@ -6581,7 +6581,7 @@
         <w:tc>
           <w:tcPr>
             <w:cnfStyle w:val="001000000000" w:firstRow="0" w:lastRow="0" w:firstColumn="1" w:lastColumn="0" w:oddVBand="0" w:evenVBand="0" w:oddHBand="0" w:evenHBand="0" w:firstRowFirstColumn="0" w:firstRowLastColumn="0" w:lastRowFirstColumn="0" w:lastRowLastColumn="0"/>
-            <w:tcW w:w="4548" w:type="dxa"/>
+            <w:tcW w:w="4354" w:type="dxa"/>
           </w:tcPr>
           <w:p>
             <w:pPr>
@@ -6607,7 +6607,7 @@
         </w:tc>
         <w:tc>
           <w:tcPr>
-            <w:tcW w:w="1423" w:type="dxa"/>
+            <w:tcW w:w="1311" w:type="dxa"/>
           </w:tcPr>
           <w:p>
             <w:pPr>
@@ -6650,7 +6650,7 @@
         </w:tc>
         <w:tc>
           <w:tcPr>
-            <w:tcW w:w="1698" w:type="dxa"/>
+            <w:tcW w:w="1606" w:type="dxa"/>
           </w:tcPr>
           <w:p>
             <w:pPr>
@@ -6671,7 +6671,7 @@
         </w:tc>
         <w:tc>
           <w:tcPr>
-            <w:tcW w:w="1127" w:type="dxa"/>
+            <w:tcW w:w="1525" w:type="dxa"/>
           </w:tcPr>
           <w:p>
             <w:pPr>
@@ -6695,7 +6695,7 @@
         <w:tc>
           <w:tcPr>
             <w:cnfStyle w:val="001000000000" w:firstRow="0" w:lastRow="0" w:firstColumn="1" w:lastColumn="0" w:oddVBand="0" w:evenVBand="0" w:oddHBand="0" w:evenHBand="0" w:firstRowFirstColumn="0" w:firstRowLastColumn="0" w:lastRowFirstColumn="0" w:lastRowLastColumn="0"/>
-            <w:tcW w:w="4548" w:type="dxa"/>
+            <w:tcW w:w="4354" w:type="dxa"/>
           </w:tcPr>
           <w:p>
             <w:pPr>
@@ -6721,7 +6721,7 @@
         </w:tc>
         <w:tc>
           <w:tcPr>
-            <w:tcW w:w="1423" w:type="dxa"/>
+            <w:tcW w:w="1311" w:type="dxa"/>
           </w:tcPr>
           <w:p>
             <w:pPr>
@@ -6763,7 +6763,7 @@
         </w:tc>
         <w:tc>
           <w:tcPr>
-            <w:tcW w:w="1698" w:type="dxa"/>
+            <w:tcW w:w="1606" w:type="dxa"/>
           </w:tcPr>
           <w:p>
             <w:pPr>
@@ -6800,7 +6800,7 @@
         </w:tc>
         <w:tc>
           <w:tcPr>
-            <w:tcW w:w="1127" w:type="dxa"/>
+            <w:tcW w:w="1525" w:type="dxa"/>
           </w:tcPr>
           <w:p>
             <w:pPr>
@@ -6831,7 +6831,7 @@
         <w:tc>
           <w:tcPr>
             <w:cnfStyle w:val="001000000000" w:firstRow="0" w:lastRow="0" w:firstColumn="1" w:lastColumn="0" w:oddVBand="0" w:evenVBand="0" w:oddHBand="0" w:evenHBand="0" w:firstRowFirstColumn="0" w:firstRowLastColumn="0" w:lastRowFirstColumn="0" w:lastRowLastColumn="0"/>
-            <w:tcW w:w="4548" w:type="dxa"/>
+            <w:tcW w:w="4354" w:type="dxa"/>
           </w:tcPr>
           <w:p>
             <w:pPr>
@@ -6859,7 +6859,7 @@
         </w:tc>
         <w:tc>
           <w:tcPr>
-            <w:tcW w:w="1423" w:type="dxa"/>
+            <w:tcW w:w="1311" w:type="dxa"/>
           </w:tcPr>
           <w:p>
             <w:pPr>
@@ -6901,7 +6901,7 @@
         </w:tc>
         <w:tc>
           <w:tcPr>
-            <w:tcW w:w="1698" w:type="dxa"/>
+            <w:tcW w:w="1606" w:type="dxa"/>
           </w:tcPr>
           <w:p>
             <w:pPr>
@@ -6922,7 +6922,7 @@
         </w:tc>
         <w:tc>
           <w:tcPr>
-            <w:tcW w:w="1127" w:type="dxa"/>
+            <w:tcW w:w="1525" w:type="dxa"/>
           </w:tcPr>
           <w:p>
             <w:pPr>
@@ -6946,7 +6946,7 @@
         <w:tc>
           <w:tcPr>
             <w:cnfStyle w:val="001000000000" w:firstRow="0" w:lastRow="0" w:firstColumn="1" w:lastColumn="0" w:oddVBand="0" w:evenVBand="0" w:oddHBand="0" w:evenHBand="0" w:firstRowFirstColumn="0" w:firstRowLastColumn="0" w:lastRowFirstColumn="0" w:lastRowLastColumn="0"/>
-            <w:tcW w:w="4548" w:type="dxa"/>
+            <w:tcW w:w="4354" w:type="dxa"/>
           </w:tcPr>
           <w:p>
             <w:pPr>
@@ -6972,7 +6972,7 @@
         </w:tc>
         <w:tc>
           <w:tcPr>
-            <w:tcW w:w="1423" w:type="dxa"/>
+            <w:tcW w:w="1311" w:type="dxa"/>
           </w:tcPr>
           <w:p>
             <w:pPr>
@@ -7023,7 +7023,7 @@
         </w:tc>
         <w:tc>
           <w:tcPr>
-            <w:tcW w:w="1698" w:type="dxa"/>
+            <w:tcW w:w="1606" w:type="dxa"/>
           </w:tcPr>
           <w:p>
             <w:pPr>
@@ -7044,7 +7044,7 @@
         </w:tc>
         <w:tc>
           <w:tcPr>
-            <w:tcW w:w="1127" w:type="dxa"/>
+            <w:tcW w:w="1525" w:type="dxa"/>
           </w:tcPr>
           <w:p>
             <w:pPr>
@@ -7068,7 +7068,7 @@
         <w:tc>
           <w:tcPr>
             <w:cnfStyle w:val="001000000000" w:firstRow="0" w:lastRow="0" w:firstColumn="1" w:lastColumn="0" w:oddVBand="0" w:evenVBand="0" w:oddHBand="0" w:evenHBand="0" w:firstRowFirstColumn="0" w:firstRowLastColumn="0" w:lastRowFirstColumn="0" w:lastRowLastColumn="0"/>
-            <w:tcW w:w="4548" w:type="dxa"/>
+            <w:tcW w:w="4354" w:type="dxa"/>
           </w:tcPr>
           <w:p>
             <w:pPr>
@@ -7094,7 +7094,7 @@
         </w:tc>
         <w:tc>
           <w:tcPr>
-            <w:tcW w:w="1423" w:type="dxa"/>
+            <w:tcW w:w="1311" w:type="dxa"/>
           </w:tcPr>
           <w:p>
             <w:pPr>
@@ -7136,7 +7136,7 @@
         </w:tc>
         <w:tc>
           <w:tcPr>
-            <w:tcW w:w="1698" w:type="dxa"/>
+            <w:tcW w:w="1606" w:type="dxa"/>
           </w:tcPr>
           <w:p>
             <w:pPr>
@@ -7157,7 +7157,7 @@
         </w:tc>
         <w:tc>
           <w:tcPr>
-            <w:tcW w:w="1127" w:type="dxa"/>
+            <w:tcW w:w="1525" w:type="dxa"/>
           </w:tcPr>
           <w:p>
             <w:pPr>
@@ -7181,7 +7181,7 @@
         <w:tc>
           <w:tcPr>
             <w:cnfStyle w:val="001000000000" w:firstRow="0" w:lastRow="0" w:firstColumn="1" w:lastColumn="0" w:oddVBand="0" w:evenVBand="0" w:oddHBand="0" w:evenHBand="0" w:firstRowFirstColumn="0" w:firstRowLastColumn="0" w:lastRowFirstColumn="0" w:lastRowLastColumn="0"/>
-            <w:tcW w:w="4548" w:type="dxa"/>
+            <w:tcW w:w="4354" w:type="dxa"/>
           </w:tcPr>
           <w:p>
             <w:pPr>
@@ -7236,7 +7236,7 @@
         </w:tc>
         <w:tc>
           <w:tcPr>
-            <w:tcW w:w="1423" w:type="dxa"/>
+            <w:tcW w:w="1311" w:type="dxa"/>
           </w:tcPr>
           <w:p>
             <w:pPr>
@@ -7271,7 +7271,7 @@
         </w:tc>
         <w:tc>
           <w:tcPr>
-            <w:tcW w:w="1698" w:type="dxa"/>
+            <w:tcW w:w="1606" w:type="dxa"/>
           </w:tcPr>
           <w:p>
             <w:pPr>
@@ -7292,7 +7292,7 @@
         </w:tc>
         <w:tc>
           <w:tcPr>
-            <w:tcW w:w="1127" w:type="dxa"/>
+            <w:tcW w:w="1525" w:type="dxa"/>
           </w:tcPr>
           <w:p>
             <w:pPr>
@@ -7316,7 +7316,7 @@
         <w:tc>
           <w:tcPr>
             <w:cnfStyle w:val="001000000000" w:firstRow="0" w:lastRow="0" w:firstColumn="1" w:lastColumn="0" w:oddVBand="0" w:evenVBand="0" w:oddHBand="0" w:evenHBand="0" w:firstRowFirstColumn="0" w:firstRowLastColumn="0" w:lastRowFirstColumn="0" w:lastRowLastColumn="0"/>
-            <w:tcW w:w="4548" w:type="dxa"/>
+            <w:tcW w:w="4354" w:type="dxa"/>
           </w:tcPr>
           <w:p>
             <w:pPr>
@@ -7373,7 +7373,7 @@
         </w:tc>
         <w:tc>
           <w:tcPr>
-            <w:tcW w:w="1423" w:type="dxa"/>
+            <w:tcW w:w="1311" w:type="dxa"/>
           </w:tcPr>
           <w:p>
             <w:pPr>
@@ -7425,7 +7425,7 @@
         </w:tc>
         <w:tc>
           <w:tcPr>
-            <w:tcW w:w="1698" w:type="dxa"/>
+            <w:tcW w:w="1606" w:type="dxa"/>
           </w:tcPr>
           <w:p>
             <w:pPr>
@@ -7446,7 +7446,7 @@
         </w:tc>
         <w:tc>
           <w:tcPr>
-            <w:tcW w:w="1127" w:type="dxa"/>
+            <w:tcW w:w="1525" w:type="dxa"/>
           </w:tcPr>
           <w:p>
             <w:pPr>
@@ -7470,7 +7470,7 @@
         <w:tc>
           <w:tcPr>
             <w:cnfStyle w:val="001000000000" w:firstRow="0" w:lastRow="0" w:firstColumn="1" w:lastColumn="0" w:oddVBand="0" w:evenVBand="0" w:oddHBand="0" w:evenHBand="0" w:firstRowFirstColumn="0" w:firstRowLastColumn="0" w:lastRowFirstColumn="0" w:lastRowLastColumn="0"/>
-            <w:tcW w:w="4548" w:type="dxa"/>
+            <w:tcW w:w="4354" w:type="dxa"/>
           </w:tcPr>
           <w:p>
             <w:pPr>
@@ -7538,7 +7538,7 @@
         </w:tc>
         <w:tc>
           <w:tcPr>
-            <w:tcW w:w="1423" w:type="dxa"/>
+            <w:tcW w:w="1311" w:type="dxa"/>
           </w:tcPr>
           <w:p>
             <w:pPr>
@@ -7581,7 +7581,7 @@
         </w:tc>
         <w:tc>
           <w:tcPr>
-            <w:tcW w:w="1698" w:type="dxa"/>
+            <w:tcW w:w="1606" w:type="dxa"/>
           </w:tcPr>
           <w:p>
             <w:pPr>
@@ -7602,7 +7602,7 @@
         </w:tc>
         <w:tc>
           <w:tcPr>
-            <w:tcW w:w="1127" w:type="dxa"/>
+            <w:tcW w:w="1525" w:type="dxa"/>
           </w:tcPr>
           <w:p>
             <w:pPr>
@@ -7626,7 +7626,7 @@
         <w:tc>
           <w:tcPr>
             <w:cnfStyle w:val="001000000000" w:firstRow="0" w:lastRow="0" w:firstColumn="1" w:lastColumn="0" w:oddVBand="0" w:evenVBand="0" w:oddHBand="0" w:evenHBand="0" w:firstRowFirstColumn="0" w:firstRowLastColumn="0" w:lastRowFirstColumn="0" w:lastRowLastColumn="0"/>
-            <w:tcW w:w="4548" w:type="dxa"/>
+            <w:tcW w:w="4354" w:type="dxa"/>
           </w:tcPr>
           <w:p>
             <w:pPr>
@@ -7694,7 +7694,7 @@
         </w:tc>
         <w:tc>
           <w:tcPr>
-            <w:tcW w:w="1423" w:type="dxa"/>
+            <w:tcW w:w="1311" w:type="dxa"/>
           </w:tcPr>
           <w:p>
             <w:pPr>
@@ -7736,7 +7736,7 @@
         </w:tc>
         <w:tc>
           <w:tcPr>
-            <w:tcW w:w="1698" w:type="dxa"/>
+            <w:tcW w:w="1606" w:type="dxa"/>
           </w:tcPr>
           <w:p>
             <w:pPr>
@@ -7757,7 +7757,7 @@
         </w:tc>
         <w:tc>
           <w:tcPr>
-            <w:tcW w:w="1127" w:type="dxa"/>
+            <w:tcW w:w="1525" w:type="dxa"/>
           </w:tcPr>
           <w:p>
             <w:pPr>
@@ -7781,7 +7781,7 @@
         <w:tc>
           <w:tcPr>
             <w:cnfStyle w:val="001000000000" w:firstRow="0" w:lastRow="0" w:firstColumn="1" w:lastColumn="0" w:oddVBand="0" w:evenVBand="0" w:oddHBand="0" w:evenHBand="0" w:firstRowFirstColumn="0" w:firstRowLastColumn="0" w:lastRowFirstColumn="0" w:lastRowLastColumn="0"/>
-            <w:tcW w:w="4548" w:type="dxa"/>
+            <w:tcW w:w="4354" w:type="dxa"/>
           </w:tcPr>
           <w:p>
             <w:pPr>
@@ -7849,7 +7849,7 @@
         </w:tc>
         <w:tc>
           <w:tcPr>
-            <w:tcW w:w="1423" w:type="dxa"/>
+            <w:tcW w:w="1311" w:type="dxa"/>
           </w:tcPr>
           <w:p>
             <w:pPr>
@@ -7892,7 +7892,7 @@
         </w:tc>
         <w:tc>
           <w:tcPr>
-            <w:tcW w:w="1698" w:type="dxa"/>
+            <w:tcW w:w="1606" w:type="dxa"/>
           </w:tcPr>
           <w:p>
             <w:pPr>
@@ -7913,7 +7913,7 @@
         </w:tc>
         <w:tc>
           <w:tcPr>
-            <w:tcW w:w="1127" w:type="dxa"/>
+            <w:tcW w:w="1525" w:type="dxa"/>
           </w:tcPr>
           <w:p>
             <w:pPr>
@@ -7929,6 +7929,186 @@
                 <w:szCs w:val="20"/>
               </w:rPr>
               <w:t>-</w:t>
+            </w:r>
+          </w:p>
+        </w:tc>
+      </w:tr>
+      <w:tr>
+        <w:tc>
+          <w:tcPr>
+            <w:cnfStyle w:val="001000000000" w:firstRow="0" w:lastRow="0" w:firstColumn="1" w:lastColumn="0" w:oddVBand="0" w:evenVBand="0" w:oddHBand="0" w:evenHBand="0" w:firstRowFirstColumn="0" w:firstRowLastColumn="0" w:lastRowFirstColumn="0" w:lastRowLastColumn="0"/>
+            <w:tcW w:w="4354" w:type="dxa"/>
+          </w:tcPr>
+          <w:p>
+            <w:pPr>
+              <w:rPr>
+                <w:sz w:val="20"/>
+                <w:szCs w:val="20"/>
+              </w:rPr>
+            </w:pPr>
+            <w:proofErr w:type="spellStart"/>
+            <w:proofErr w:type="gramStart"/>
+            <w:r>
+              <w:rPr>
+                <w:b w:val="0"/>
+                <w:bCs w:val="0"/>
+                <w:sz w:val="20"/>
+                <w:szCs w:val="20"/>
+              </w:rPr>
+              <w:t>rszContainer</w:t>
+            </w:r>
+            <w:proofErr w:type="spellEnd"/>
+            <w:r>
+              <w:rPr>
+                <w:b w:val="0"/>
+                <w:bCs w:val="0"/>
+                <w:sz w:val="20"/>
+                <w:szCs w:val="20"/>
+              </w:rPr>
+              <w:t>..</w:t>
+            </w:r>
+            <w:proofErr w:type="spellStart"/>
+            <w:proofErr w:type="gramEnd"/>
+            <w:r>
+              <w:rPr>
+                <w:b w:val="0"/>
+                <w:bCs w:val="0"/>
+                <w:sz w:val="20"/>
+                <w:szCs w:val="20"/>
+              </w:rPr>
+              <w:t>rsmLanes.</w:t>
+            </w:r>
+            <w:r>
+              <w:rPr>
+                <w:b w:val="0"/>
+                <w:bCs w:val="0"/>
+                <w:sz w:val="20"/>
+                <w:szCs w:val="20"/>
+              </w:rPr>
+              <w:t>laneWidth</w:t>
+            </w:r>
+            <w:proofErr w:type="spellEnd"/>
+          </w:p>
+        </w:tc>
+        <w:tc>
+          <w:tcPr>
+            <w:tcW w:w="1311" w:type="dxa"/>
+          </w:tcPr>
+          <w:p>
+            <w:pPr>
+              <w:cnfStyle w:val="000000000000" w:firstRow="0" w:lastRow="0" w:firstColumn="0" w:lastColumn="0" w:oddVBand="0" w:evenVBand="0" w:oddHBand="0" w:evenHBand="0" w:firstRowFirstColumn="0" w:firstRowLastColumn="0" w:lastRowFirstColumn="0" w:lastRowLastColumn="0"/>
+              <w:rPr>
+                <w:sz w:val="20"/>
+                <w:szCs w:val="20"/>
+              </w:rPr>
+            </w:pPr>
+            <w:r>
+              <w:rPr>
+                <w:sz w:val="20"/>
+                <w:szCs w:val="20"/>
+              </w:rPr>
+              <w:t>Width in cm</w:t>
+            </w:r>
+          </w:p>
+        </w:tc>
+        <w:tc>
+          <w:tcPr>
+            <w:tcW w:w="1274" w:type="dxa"/>
+            <w:shd w:val="clear" w:color="auto" w:fill="FFFF00"/>
+          </w:tcPr>
+          <w:p>
+            <w:pPr>
+              <w:cnfStyle w:val="000000000000" w:firstRow="0" w:lastRow="0" w:firstColumn="0" w:lastColumn="0" w:oddVBand="0" w:evenVBand="0" w:oddHBand="0" w:evenHBand="0" w:firstRowFirstColumn="0" w:firstRowLastColumn="0" w:lastRowFirstColumn="0" w:lastRowLastColumn="0"/>
+              <w:rPr>
+                <w:sz w:val="20"/>
+                <w:szCs w:val="20"/>
+              </w:rPr>
+            </w:pPr>
+            <w:r>
+              <w:rPr>
+                <w:sz w:val="20"/>
+                <w:szCs w:val="20"/>
+              </w:rPr>
+              <w:t>MEDIUM</w:t>
+            </w:r>
+          </w:p>
+        </w:tc>
+        <w:tc>
+          <w:tcPr>
+            <w:tcW w:w="1606" w:type="dxa"/>
+          </w:tcPr>
+          <w:p>
+            <w:pPr>
+              <w:cnfStyle w:val="000000000000" w:firstRow="0" w:lastRow="0" w:firstColumn="0" w:lastColumn="0" w:oddVBand="0" w:evenVBand="0" w:oddHBand="0" w:evenHBand="0" w:firstRowFirstColumn="0" w:firstRowLastColumn="0" w:lastRowFirstColumn="0" w:lastRowLastColumn="0"/>
+              <w:rPr>
+                <w:sz w:val="20"/>
+                <w:szCs w:val="20"/>
+              </w:rPr>
+            </w:pPr>
+            <w:r>
+              <w:rPr>
+                <w:sz w:val="20"/>
+                <w:szCs w:val="20"/>
+              </w:rPr>
+              <w:t xml:space="preserve">Show </w:t>
+            </w:r>
+            <w:r>
+              <w:rPr>
+                <w:sz w:val="20"/>
+                <w:szCs w:val="20"/>
+              </w:rPr>
+              <w:t>decreased lane widths</w:t>
+            </w:r>
+          </w:p>
+        </w:tc>
+        <w:tc>
+          <w:tcPr>
+            <w:tcW w:w="1525" w:type="dxa"/>
+          </w:tcPr>
+          <w:p>
+            <w:pPr>
+              <w:cnfStyle w:val="000000000000" w:firstRow="0" w:lastRow="0" w:firstColumn="0" w:lastColumn="0" w:oddVBand="0" w:evenVBand="0" w:oddHBand="0" w:evenHBand="0" w:firstRowFirstColumn="0" w:firstRowLastColumn="0" w:lastRowFirstColumn="0" w:lastRowLastColumn="0"/>
+              <w:rPr>
+                <w:sz w:val="20"/>
+                <w:szCs w:val="20"/>
+              </w:rPr>
+            </w:pPr>
+            <w:r>
+              <w:rPr>
+                <w:sz w:val="20"/>
+                <w:szCs w:val="20"/>
+              </w:rPr>
+              <w:t xml:space="preserve">This could be </w:t>
+            </w:r>
+            <w:proofErr w:type="gramStart"/>
+            <w:r>
+              <w:rPr>
+                <w:sz w:val="20"/>
+                <w:szCs w:val="20"/>
+              </w:rPr>
+              <w:t xml:space="preserve">included </w:t>
+            </w:r>
+            <w:r>
+              <w:rPr>
+                <w:sz w:val="20"/>
+                <w:szCs w:val="20"/>
+              </w:rPr>
+              <w:t xml:space="preserve"> as</w:t>
+            </w:r>
+            <w:proofErr w:type="gramEnd"/>
+            <w:r>
+              <w:rPr>
+                <w:sz w:val="20"/>
+                <w:szCs w:val="20"/>
+              </w:rPr>
+              <w:t xml:space="preserve"> </w:t>
+            </w:r>
+            <w:r>
+              <w:rPr>
+                <w:sz w:val="20"/>
+                <w:szCs w:val="20"/>
+              </w:rPr>
+              <w:t>reduced-width</w:t>
             </w:r>
           </w:p>
         </w:tc>
@@ -7939,17 +8119,19 @@
       <w:r>
         <w:br w:type="page"/>
       </w:r>
+      <w:bookmarkStart w:id="3" w:name="_GoBack"/>
+      <w:bookmarkEnd w:id="3"/>
     </w:p>
     <w:p>
       <w:pPr>
         <w:pStyle w:val="Heading1"/>
       </w:pPr>
-      <w:bookmarkStart w:id="3" w:name="_Toc36546078"/>
+      <w:bookmarkStart w:id="4" w:name="_Toc36546078"/>
       <w:r>
         <w:lastRenderedPageBreak/>
         <w:t>Fields Missing in CAMP Tool Generated RSM Messages</w:t>
       </w:r>
-      <w:bookmarkEnd w:id="3"/>
+      <w:bookmarkEnd w:id="4"/>
     </w:p>
     <w:tbl>
       <w:tblPr>
@@ -8064,22 +8246,22 @@
         <w:tc>
           <w:tcPr>
             <w:tcW w:w="1312" w:type="dxa"/>
-            <w:shd w:val="clear" w:color="auto" w:fill="FFFF00"/>
-          </w:tcPr>
-          <w:p>
-            <w:pPr>
-              <w:cnfStyle w:val="000000000000" w:firstRow="0" w:lastRow="0" w:firstColumn="0" w:lastColumn="0" w:oddVBand="0" w:evenVBand="0" w:oddHBand="0" w:evenHBand="0" w:firstRowFirstColumn="0" w:firstRowLastColumn="0" w:lastRowFirstColumn="0" w:lastRowLastColumn="0"/>
-              <w:rPr>
-                <w:sz w:val="20"/>
-                <w:szCs w:val="20"/>
-              </w:rPr>
-            </w:pPr>
-            <w:r>
-              <w:rPr>
-                <w:sz w:val="20"/>
-                <w:szCs w:val="20"/>
-              </w:rPr>
-              <w:t>MEDIUM</w:t>
+            <w:shd w:val="clear" w:color="auto" w:fill="auto"/>
+          </w:tcPr>
+          <w:p>
+            <w:pPr>
+              <w:cnfStyle w:val="000000000000" w:firstRow="0" w:lastRow="0" w:firstColumn="0" w:lastColumn="0" w:oddVBand="0" w:evenVBand="0" w:oddHBand="0" w:evenHBand="0" w:firstRowFirstColumn="0" w:firstRowLastColumn="0" w:lastRowFirstColumn="0" w:lastRowLastColumn="0"/>
+              <w:rPr>
+                <w:sz w:val="20"/>
+                <w:szCs w:val="20"/>
+              </w:rPr>
+            </w:pPr>
+            <w:r>
+              <w:rPr>
+                <w:sz w:val="20"/>
+                <w:szCs w:val="20"/>
+              </w:rPr>
+              <w:t>LOW</w:t>
             </w:r>
           </w:p>
         </w:tc>
@@ -8166,22 +8348,22 @@
         <w:tc>
           <w:tcPr>
             <w:tcW w:w="1312" w:type="dxa"/>
-            <w:shd w:val="clear" w:color="auto" w:fill="FFFF00"/>
-          </w:tcPr>
-          <w:p>
-            <w:pPr>
-              <w:cnfStyle w:val="000000000000" w:firstRow="0" w:lastRow="0" w:firstColumn="0" w:lastColumn="0" w:oddVBand="0" w:evenVBand="0" w:oddHBand="0" w:evenHBand="0" w:firstRowFirstColumn="0" w:firstRowLastColumn="0" w:lastRowFirstColumn="0" w:lastRowLastColumn="0"/>
-              <w:rPr>
-                <w:sz w:val="20"/>
-                <w:szCs w:val="20"/>
-              </w:rPr>
-            </w:pPr>
-            <w:r>
-              <w:rPr>
-                <w:sz w:val="20"/>
-                <w:szCs w:val="20"/>
-              </w:rPr>
-              <w:t>MEDIUM</w:t>
+            <w:shd w:val="clear" w:color="auto" w:fill="auto"/>
+          </w:tcPr>
+          <w:p>
+            <w:pPr>
+              <w:cnfStyle w:val="000000000000" w:firstRow="0" w:lastRow="0" w:firstColumn="0" w:lastColumn="0" w:oddVBand="0" w:evenVBand="0" w:oddHBand="0" w:evenHBand="0" w:firstRowFirstColumn="0" w:firstRowLastColumn="0" w:lastRowFirstColumn="0" w:lastRowLastColumn="0"/>
+              <w:rPr>
+                <w:sz w:val="20"/>
+                <w:szCs w:val="20"/>
+              </w:rPr>
+            </w:pPr>
+            <w:r>
+              <w:rPr>
+                <w:sz w:val="20"/>
+                <w:szCs w:val="20"/>
+              </w:rPr>
+              <w:t>LOW</w:t>
             </w:r>
           </w:p>
         </w:tc>
@@ -8268,22 +8450,22 @@
         <w:tc>
           <w:tcPr>
             <w:tcW w:w="1312" w:type="dxa"/>
-            <w:shd w:val="clear" w:color="auto" w:fill="FFFF00"/>
-          </w:tcPr>
-          <w:p>
-            <w:pPr>
-              <w:cnfStyle w:val="000000000000" w:firstRow="0" w:lastRow="0" w:firstColumn="0" w:lastColumn="0" w:oddVBand="0" w:evenVBand="0" w:oddHBand="0" w:evenHBand="0" w:firstRowFirstColumn="0" w:firstRowLastColumn="0" w:lastRowFirstColumn="0" w:lastRowLastColumn="0"/>
-              <w:rPr>
-                <w:sz w:val="20"/>
-                <w:szCs w:val="20"/>
-              </w:rPr>
-            </w:pPr>
-            <w:r>
-              <w:rPr>
-                <w:sz w:val="20"/>
-                <w:szCs w:val="20"/>
-              </w:rPr>
-              <w:t>MEDIUM</w:t>
+            <w:shd w:val="clear" w:color="auto" w:fill="auto"/>
+          </w:tcPr>
+          <w:p>
+            <w:pPr>
+              <w:cnfStyle w:val="000000000000" w:firstRow="0" w:lastRow="0" w:firstColumn="0" w:lastColumn="0" w:oddVBand="0" w:evenVBand="0" w:oddHBand="0" w:evenHBand="0" w:firstRowFirstColumn="0" w:firstRowLastColumn="0" w:lastRowFirstColumn="0" w:lastRowLastColumn="0"/>
+              <w:rPr>
+                <w:sz w:val="20"/>
+                <w:szCs w:val="20"/>
+              </w:rPr>
+            </w:pPr>
+            <w:r>
+              <w:rPr>
+                <w:sz w:val="20"/>
+                <w:szCs w:val="20"/>
+              </w:rPr>
+              <w:t>LOW</w:t>
             </w:r>
           </w:p>
         </w:tc>
@@ -8333,6 +8515,106 @@
       <w:tr>
         <w:tc>
           <w:tcPr>
+            <w:tcW w:w="4254" w:type="dxa"/>
+          </w:tcPr>
+          <w:p>
+            <w:pPr>
+              <w:cnfStyle w:val="001000000000" w:firstRow="0" w:lastRow="0" w:firstColumn="1" w:lastColumn="0" w:oddVBand="0" w:evenVBand="0" w:oddHBand="0" w:evenHBand="0" w:firstRowFirstColumn="0" w:firstRowLastColumn="0" w:lastRowFirstColumn="0" w:lastRowLastColumn="0"/>
+              <w:rPr>
+                <w:b w:val="0"/>
+                <w:bCs w:val="0"/>
+                <w:sz w:val="20"/>
+                <w:szCs w:val="20"/>
+              </w:rPr>
+            </w:pPr>
+            <w:proofErr w:type="spellStart"/>
+            <w:r>
+              <w:rPr>
+                <w:b w:val="0"/>
+                <w:bCs w:val="0"/>
+                <w:sz w:val="20"/>
+                <w:szCs w:val="20"/>
+              </w:rPr>
+              <w:t>rszContainer</w:t>
+            </w:r>
+            <w:r>
+              <w:rPr>
+                <w:b w:val="0"/>
+                <w:bCs w:val="0"/>
+                <w:sz w:val="20"/>
+                <w:szCs w:val="20"/>
+              </w:rPr>
+              <w:t>.flagman</w:t>
+            </w:r>
+            <w:proofErr w:type="spellEnd"/>
+          </w:p>
+        </w:tc>
+        <w:tc>
+          <w:tcPr>
+            <w:tcW w:w="1312" w:type="dxa"/>
+            <w:shd w:val="clear" w:color="auto" w:fill="FFFF00"/>
+          </w:tcPr>
+          <w:p>
+            <w:pPr>
+              <w:rPr>
+                <w:sz w:val="20"/>
+                <w:szCs w:val="20"/>
+              </w:rPr>
+            </w:pPr>
+            <w:r>
+              <w:rPr>
+                <w:sz w:val="20"/>
+                <w:szCs w:val="20"/>
+                <w:highlight w:val="yellow"/>
+              </w:rPr>
+              <w:t>MEDIUM</w:t>
+            </w:r>
+          </w:p>
+        </w:tc>
+        <w:tc>
+          <w:tcPr>
+            <w:tcW w:w="1989" w:type="dxa"/>
+          </w:tcPr>
+          <w:p>
+            <w:pPr>
+              <w:rPr>
+                <w:sz w:val="20"/>
+                <w:szCs w:val="20"/>
+              </w:rPr>
+            </w:pPr>
+            <w:r>
+              <w:rPr>
+                <w:sz w:val="20"/>
+                <w:szCs w:val="20"/>
+              </w:rPr>
+              <w:t>-</w:t>
+            </w:r>
+          </w:p>
+        </w:tc>
+        <w:tc>
+          <w:tcPr>
+            <w:tcW w:w="2515" w:type="dxa"/>
+          </w:tcPr>
+          <w:p>
+            <w:pPr>
+              <w:rPr>
+                <w:sz w:val="20"/>
+                <w:szCs w:val="20"/>
+              </w:rPr>
+            </w:pPr>
+            <w:r>
+              <w:rPr>
+                <w:sz w:val="20"/>
+                <w:szCs w:val="20"/>
+              </w:rPr>
+              <w:t>No</w:t>
+            </w:r>
+          </w:p>
+        </w:tc>
+      </w:tr>
+      <w:tr>
+        <w:tc>
+          <w:tcPr>
             <w:cnfStyle w:val="001000000000" w:firstRow="0" w:lastRow="0" w:firstColumn="1" w:lastColumn="0" w:oddVBand="0" w:evenVBand="0" w:oddHBand="0" w:evenHBand="0" w:firstRowFirstColumn="0" w:firstRowLastColumn="0" w:lastRowFirstColumn="0" w:lastRowLastColumn="0"/>
             <w:tcW w:w="4254" w:type="dxa"/>
           </w:tcPr>
@@ -8362,7 +8644,100 @@
                 <w:sz w:val="20"/>
                 <w:szCs w:val="20"/>
               </w:rPr>
-              <w:t>.flagman</w:t>
+              <w:t>.trucksEnteringLeaving</w:t>
+            </w:r>
+            <w:proofErr w:type="spellEnd"/>
+          </w:p>
+        </w:tc>
+        <w:tc>
+          <w:tcPr>
+            <w:tcW w:w="1312" w:type="dxa"/>
+            <w:shd w:val="clear" w:color="auto" w:fill="auto"/>
+          </w:tcPr>
+          <w:p>
+            <w:pPr>
+              <w:cnfStyle w:val="000000000000" w:firstRow="0" w:lastRow="0" w:firstColumn="0" w:lastColumn="0" w:oddVBand="0" w:evenVBand="0" w:oddHBand="0" w:evenHBand="0" w:firstRowFirstColumn="0" w:firstRowLastColumn="0" w:lastRowFirstColumn="0" w:lastRowLastColumn="0"/>
+              <w:rPr>
+                <w:sz w:val="20"/>
+                <w:szCs w:val="20"/>
+              </w:rPr>
+            </w:pPr>
+            <w:r>
+              <w:rPr>
+                <w:sz w:val="20"/>
+                <w:szCs w:val="20"/>
+              </w:rPr>
+              <w:t>LOW</w:t>
+            </w:r>
+          </w:p>
+        </w:tc>
+        <w:tc>
+          <w:tcPr>
+            <w:tcW w:w="1989" w:type="dxa"/>
+          </w:tcPr>
+          <w:p>
+            <w:pPr>
+              <w:cnfStyle w:val="000000000000" w:firstRow="0" w:lastRow="0" w:firstColumn="0" w:lastColumn="0" w:oddVBand="0" w:evenVBand="0" w:oddHBand="0" w:evenHBand="0" w:firstRowFirstColumn="0" w:firstRowLastColumn="0" w:lastRowFirstColumn="0" w:lastRowLastColumn="0"/>
+              <w:rPr>
+                <w:sz w:val="20"/>
+                <w:szCs w:val="20"/>
+              </w:rPr>
+            </w:pPr>
+            <w:r>
+              <w:rPr>
+                <w:sz w:val="20"/>
+                <w:szCs w:val="20"/>
+              </w:rPr>
+              <w:t>-</w:t>
+            </w:r>
+          </w:p>
+        </w:tc>
+        <w:tc>
+          <w:tcPr>
+            <w:tcW w:w="2515" w:type="dxa"/>
+          </w:tcPr>
+          <w:p>
+            <w:pPr>
+              <w:cnfStyle w:val="000000000000" w:firstRow="0" w:lastRow="0" w:firstColumn="0" w:lastColumn="0" w:oddVBand="0" w:evenVBand="0" w:oddHBand="0" w:evenHBand="0" w:firstRowFirstColumn="0" w:firstRowLastColumn="0" w:lastRowFirstColumn="0" w:lastRowLastColumn="0"/>
+              <w:rPr>
+                <w:sz w:val="20"/>
+                <w:szCs w:val="20"/>
+              </w:rPr>
+            </w:pPr>
+            <w:r>
+              <w:rPr>
+                <w:sz w:val="20"/>
+                <w:szCs w:val="20"/>
+              </w:rPr>
+              <w:t>No</w:t>
+            </w:r>
+          </w:p>
+        </w:tc>
+      </w:tr>
+      <w:tr>
+        <w:tc>
+          <w:tcPr>
+            <w:cnfStyle w:val="001000000000" w:firstRow="0" w:lastRow="0" w:firstColumn="1" w:lastColumn="0" w:oddVBand="0" w:evenVBand="0" w:oddHBand="0" w:evenHBand="0" w:firstRowFirstColumn="0" w:firstRowLastColumn="0" w:lastRowFirstColumn="0" w:lastRowLastColumn="0"/>
+            <w:tcW w:w="4254" w:type="dxa"/>
+          </w:tcPr>
+          <w:p>
+            <w:pPr>
+              <w:rPr>
+                <w:b w:val="0"/>
+                <w:bCs w:val="0"/>
+                <w:sz w:val="20"/>
+                <w:szCs w:val="20"/>
+              </w:rPr>
+            </w:pPr>
+            <w:proofErr w:type="spellStart"/>
+            <w:r>
+              <w:rPr>
+                <w:b w:val="0"/>
+                <w:bCs w:val="0"/>
+                <w:sz w:val="20"/>
+                <w:szCs w:val="20"/>
+              </w:rPr>
+              <w:t>curveContainer</w:t>
             </w:r>
             <w:proofErr w:type="spellEnd"/>
           </w:p>
@@ -8406,211 +8781,7 @@
                 <w:sz w:val="20"/>
                 <w:szCs w:val="20"/>
               </w:rPr>
-              <w:t>-</w:t>
-            </w:r>
-          </w:p>
-        </w:tc>
-        <w:tc>
-          <w:tcPr>
-            <w:tcW w:w="2515" w:type="dxa"/>
-          </w:tcPr>
-          <w:p>
-            <w:pPr>
-              <w:cnfStyle w:val="000000000000" w:firstRow="0" w:lastRow="0" w:firstColumn="0" w:lastColumn="0" w:oddVBand="0" w:evenVBand="0" w:oddHBand="0" w:evenHBand="0" w:firstRowFirstColumn="0" w:firstRowLastColumn="0" w:lastRowFirstColumn="0" w:lastRowLastColumn="0"/>
-              <w:rPr>
-                <w:sz w:val="20"/>
-                <w:szCs w:val="20"/>
-              </w:rPr>
-            </w:pPr>
-            <w:r>
-              <w:rPr>
-                <w:sz w:val="20"/>
-                <w:szCs w:val="20"/>
-              </w:rPr>
-              <w:t>No</w:t>
-            </w:r>
-          </w:p>
-        </w:tc>
-      </w:tr>
-      <w:tr>
-        <w:tc>
-          <w:tcPr>
-            <w:cnfStyle w:val="001000000000" w:firstRow="0" w:lastRow="0" w:firstColumn="1" w:lastColumn="0" w:oddVBand="0" w:evenVBand="0" w:oddHBand="0" w:evenHBand="0" w:firstRowFirstColumn="0" w:firstRowLastColumn="0" w:lastRowFirstColumn="0" w:lastRowLastColumn="0"/>
-            <w:tcW w:w="4254" w:type="dxa"/>
-          </w:tcPr>
-          <w:p>
-            <w:pPr>
-              <w:rPr>
-                <w:b w:val="0"/>
-                <w:bCs w:val="0"/>
-                <w:sz w:val="20"/>
-                <w:szCs w:val="20"/>
-              </w:rPr>
-            </w:pPr>
-            <w:proofErr w:type="spellStart"/>
-            <w:r>
-              <w:rPr>
-                <w:b w:val="0"/>
-                <w:bCs w:val="0"/>
-                <w:sz w:val="20"/>
-                <w:szCs w:val="20"/>
-              </w:rPr>
-              <w:t>rszContainer</w:t>
-            </w:r>
-            <w:r>
-              <w:rPr>
-                <w:b w:val="0"/>
-                <w:bCs w:val="0"/>
-                <w:sz w:val="20"/>
-                <w:szCs w:val="20"/>
-              </w:rPr>
-              <w:t>.trucksEnteringLeaving</w:t>
-            </w:r>
-            <w:proofErr w:type="spellEnd"/>
-          </w:p>
-        </w:tc>
-        <w:tc>
-          <w:tcPr>
-            <w:tcW w:w="1312" w:type="dxa"/>
-            <w:shd w:val="clear" w:color="auto" w:fill="FFFF00"/>
-          </w:tcPr>
-          <w:p>
-            <w:pPr>
-              <w:cnfStyle w:val="000000000000" w:firstRow="0" w:lastRow="0" w:firstColumn="0" w:lastColumn="0" w:oddVBand="0" w:evenVBand="0" w:oddHBand="0" w:evenHBand="0" w:firstRowFirstColumn="0" w:firstRowLastColumn="0" w:lastRowFirstColumn="0" w:lastRowLastColumn="0"/>
-              <w:rPr>
-                <w:sz w:val="20"/>
-                <w:szCs w:val="20"/>
-              </w:rPr>
-            </w:pPr>
-            <w:r>
-              <w:rPr>
-                <w:sz w:val="20"/>
-                <w:szCs w:val="20"/>
-              </w:rPr>
-              <w:t>MEDIUM</w:t>
-            </w:r>
-          </w:p>
-        </w:tc>
-        <w:tc>
-          <w:tcPr>
-            <w:tcW w:w="1989" w:type="dxa"/>
-          </w:tcPr>
-          <w:p>
-            <w:pPr>
-              <w:cnfStyle w:val="000000000000" w:firstRow="0" w:lastRow="0" w:firstColumn="0" w:lastColumn="0" w:oddVBand="0" w:evenVBand="0" w:oddHBand="0" w:evenHBand="0" w:firstRowFirstColumn="0" w:firstRowLastColumn="0" w:lastRowFirstColumn="0" w:lastRowLastColumn="0"/>
-              <w:rPr>
-                <w:sz w:val="20"/>
-                <w:szCs w:val="20"/>
-              </w:rPr>
-            </w:pPr>
-            <w:r>
-              <w:rPr>
-                <w:sz w:val="20"/>
-                <w:szCs w:val="20"/>
-              </w:rPr>
-              <w:t>-</w:t>
-            </w:r>
-          </w:p>
-        </w:tc>
-        <w:tc>
-          <w:tcPr>
-            <w:tcW w:w="2515" w:type="dxa"/>
-          </w:tcPr>
-          <w:p>
-            <w:pPr>
-              <w:cnfStyle w:val="000000000000" w:firstRow="0" w:lastRow="0" w:firstColumn="0" w:lastColumn="0" w:oddVBand="0" w:evenVBand="0" w:oddHBand="0" w:evenHBand="0" w:firstRowFirstColumn="0" w:firstRowLastColumn="0" w:lastRowFirstColumn="0" w:lastRowLastColumn="0"/>
-              <w:rPr>
-                <w:sz w:val="20"/>
-                <w:szCs w:val="20"/>
-              </w:rPr>
-            </w:pPr>
-            <w:r>
-              <w:rPr>
-                <w:sz w:val="20"/>
-                <w:szCs w:val="20"/>
-              </w:rPr>
-              <w:t>No</w:t>
-            </w:r>
-          </w:p>
-        </w:tc>
-      </w:tr>
-      <w:tr>
-        <w:tc>
-          <w:tcPr>
-            <w:cnfStyle w:val="001000000000" w:firstRow="0" w:lastRow="0" w:firstColumn="1" w:lastColumn="0" w:oddVBand="0" w:evenVBand="0" w:oddHBand="0" w:evenHBand="0" w:firstRowFirstColumn="0" w:firstRowLastColumn="0" w:lastRowFirstColumn="0" w:lastRowLastColumn="0"/>
-            <w:tcW w:w="4254" w:type="dxa"/>
-          </w:tcPr>
-          <w:p>
-            <w:pPr>
-              <w:rPr>
-                <w:b w:val="0"/>
-                <w:bCs w:val="0"/>
-                <w:sz w:val="20"/>
-                <w:szCs w:val="20"/>
-              </w:rPr>
-            </w:pPr>
-            <w:proofErr w:type="spellStart"/>
-            <w:r>
-              <w:rPr>
-                <w:b w:val="0"/>
-                <w:bCs w:val="0"/>
-                <w:sz w:val="20"/>
-                <w:szCs w:val="20"/>
-              </w:rPr>
-              <w:t>curveContainer</w:t>
-            </w:r>
-            <w:proofErr w:type="spellEnd"/>
-          </w:p>
-        </w:tc>
-        <w:tc>
-          <w:tcPr>
-            <w:tcW w:w="1312" w:type="dxa"/>
-            <w:shd w:val="clear" w:color="auto" w:fill="FF0000"/>
-          </w:tcPr>
-          <w:p>
-            <w:pPr>
-              <w:cnfStyle w:val="000000000000" w:firstRow="0" w:lastRow="0" w:firstColumn="0" w:lastColumn="0" w:oddVBand="0" w:evenVBand="0" w:oddHBand="0" w:evenHBand="0" w:firstRowFirstColumn="0" w:firstRowLastColumn="0" w:lastRowFirstColumn="0" w:lastRowLastColumn="0"/>
-              <w:rPr>
-                <w:sz w:val="20"/>
-                <w:szCs w:val="20"/>
-              </w:rPr>
-            </w:pPr>
-            <w:r>
-              <w:rPr>
-                <w:sz w:val="20"/>
-                <w:szCs w:val="20"/>
-              </w:rPr>
-              <w:t>HIGH</w:t>
-            </w:r>
-          </w:p>
-        </w:tc>
-        <w:tc>
-          <w:tcPr>
-            <w:tcW w:w="1989" w:type="dxa"/>
-          </w:tcPr>
-          <w:p>
-            <w:pPr>
-              <w:cnfStyle w:val="000000000000" w:firstRow="0" w:lastRow="0" w:firstColumn="0" w:lastColumn="0" w:oddVBand="0" w:evenVBand="0" w:oddHBand="0" w:evenHBand="0" w:firstRowFirstColumn="0" w:firstRowLastColumn="0" w:lastRowFirstColumn="0" w:lastRowLastColumn="0"/>
-              <w:rPr>
-                <w:sz w:val="20"/>
-                <w:szCs w:val="20"/>
-              </w:rPr>
-            </w:pPr>
-            <w:r>
-              <w:rPr>
-                <w:sz w:val="20"/>
-                <w:szCs w:val="20"/>
-              </w:rPr>
-              <w:t xml:space="preserve">There is a massive amount of </w:t>
-            </w:r>
-            <w:bookmarkStart w:id="4" w:name="_GoBack"/>
-            <w:bookmarkEnd w:id="4"/>
-            <w:r>
-              <w:rPr>
-                <w:sz w:val="20"/>
-                <w:szCs w:val="20"/>
-              </w:rPr>
-              <w:t>information here</w:t>
+              <w:t>There is a massive amount of information here</w:t>
             </w:r>
           </w:p>
         </w:tc>
@@ -10733,7 +10904,7 @@
 </file>
 
 <file path=customXml/itemProps1.xml><?xml version="1.0" encoding="utf-8"?>
-<ds:datastoreItem xmlns:ds="http://schemas.openxmlformats.org/officeDocument/2006/customXml" ds:itemID="{58FECE1D-9DDE-4667-9832-78B7BD0DBD94}">
+<ds:datastoreItem xmlns:ds="http://schemas.openxmlformats.org/officeDocument/2006/customXml" ds:itemID="{AF9DF95F-3F9D-4CED-BAF2-B6EAF4F3CAC6}">
   <ds:schemaRefs>
     <ds:schemaRef ds:uri="http://schemas.openxmlformats.org/officeDocument/2006/bibliography"/>
   </ds:schemaRefs>

</xml_diff>